<commit_message>
Updating Database Model and Development
</commit_message>
<xml_diff>
--- a/Project - Database Model and Development/Project Info.docx
+++ b/Project - Database Model and Development/Project Info.docx
@@ -4,7 +4,6 @@
   <w:body>
     <w:p>
       <w:pPr>
-        <w:widowControl w:val="false"/>
         <w:suppressAutoHyphens w:val="true"/>
         <w:spacing w:before="0" w:after="0" w:line="240"/>
         <w:ind w:right="0" w:left="0" w:firstLine="0"/>
@@ -33,7 +32,6 @@
     </w:p>
     <w:p>
       <w:pPr>
-        <w:widowControl w:val="false"/>
         <w:suppressAutoHyphens w:val="true"/>
         <w:spacing w:before="0" w:after="0" w:line="240"/>
         <w:ind w:right="0" w:left="0" w:firstLine="0"/>
@@ -51,24 +49,22 @@
     </w:p>
     <w:p>
       <w:pPr>
-        <w:widowControl w:val="false"/>
-        <w:suppressAutoHyphens w:val="true"/>
-        <w:spacing w:before="0" w:after="0" w:line="240"/>
-        <w:ind w:right="0" w:left="0" w:firstLine="0"/>
-        <w:jc w:val="both"/>
-        <w:rPr>
-          <w:rFonts w:ascii="Liberation Serif" w:hAnsi="Liberation Serif" w:cs="Liberation Serif" w:eastAsia="Liberation Serif"/>
-          <w:color w:val="auto"/>
-          <w:spacing w:val="0"/>
-          <w:position w:val="0"/>
-          <w:sz w:val="24"/>
-          <w:shd w:fill="auto" w:val="clear"/>
-        </w:rPr>
-      </w:pPr>
-    </w:p>
-    <w:p>
-      <w:pPr>
-        <w:widowControl w:val="false"/>
+        <w:suppressAutoHyphens w:val="true"/>
+        <w:spacing w:before="0" w:after="0" w:line="240"/>
+        <w:ind w:right="0" w:left="0" w:firstLine="0"/>
+        <w:jc w:val="both"/>
+        <w:rPr>
+          <w:rFonts w:ascii="Liberation Serif" w:hAnsi="Liberation Serif" w:cs="Liberation Serif" w:eastAsia="Liberation Serif"/>
+          <w:color w:val="auto"/>
+          <w:spacing w:val="0"/>
+          <w:position w:val="0"/>
+          <w:sz w:val="24"/>
+          <w:shd w:fill="auto" w:val="clear"/>
+        </w:rPr>
+      </w:pPr>
+    </w:p>
+    <w:p>
+      <w:pPr>
         <w:suppressAutoHyphens w:val="true"/>
         <w:spacing w:before="0" w:after="0" w:line="240"/>
         <w:ind w:right="0" w:left="0" w:firstLine="0"/>
@@ -98,24 +94,22 @@
     </w:p>
     <w:p>
       <w:pPr>
-        <w:widowControl w:val="false"/>
-        <w:suppressAutoHyphens w:val="true"/>
-        <w:spacing w:before="0" w:after="0" w:line="240"/>
-        <w:ind w:right="0" w:left="0" w:firstLine="0"/>
-        <w:jc w:val="both"/>
-        <w:rPr>
-          <w:rFonts w:ascii="Liberation Serif" w:hAnsi="Liberation Serif" w:cs="Liberation Serif" w:eastAsia="Liberation Serif"/>
-          <w:color w:val="auto"/>
-          <w:spacing w:val="0"/>
-          <w:position w:val="0"/>
-          <w:sz w:val="24"/>
-          <w:shd w:fill="auto" w:val="clear"/>
-        </w:rPr>
-      </w:pPr>
-    </w:p>
-    <w:p>
-      <w:pPr>
-        <w:widowControl w:val="false"/>
+        <w:suppressAutoHyphens w:val="true"/>
+        <w:spacing w:before="0" w:after="0" w:line="240"/>
+        <w:ind w:right="0" w:left="0" w:firstLine="0"/>
+        <w:jc w:val="both"/>
+        <w:rPr>
+          <w:rFonts w:ascii="Liberation Serif" w:hAnsi="Liberation Serif" w:cs="Liberation Serif" w:eastAsia="Liberation Serif"/>
+          <w:color w:val="auto"/>
+          <w:spacing w:val="0"/>
+          <w:position w:val="0"/>
+          <w:sz w:val="24"/>
+          <w:shd w:fill="auto" w:val="clear"/>
+        </w:rPr>
+      </w:pPr>
+    </w:p>
+    <w:p>
+      <w:pPr>
         <w:suppressAutoHyphens w:val="true"/>
         <w:spacing w:before="0" w:after="0" w:line="240"/>
         <w:ind w:right="0" w:left="0" w:firstLine="0"/>
@@ -166,24 +160,22 @@
     </w:p>
     <w:p>
       <w:pPr>
-        <w:widowControl w:val="false"/>
-        <w:suppressAutoHyphens w:val="true"/>
-        <w:spacing w:before="0" w:after="0" w:line="240"/>
-        <w:ind w:right="0" w:left="0" w:firstLine="0"/>
-        <w:jc w:val="both"/>
-        <w:rPr>
-          <w:rFonts w:ascii="Liberation Serif" w:hAnsi="Liberation Serif" w:cs="Liberation Serif" w:eastAsia="Liberation Serif"/>
-          <w:color w:val="auto"/>
-          <w:spacing w:val="0"/>
-          <w:position w:val="0"/>
-          <w:sz w:val="24"/>
-          <w:shd w:fill="auto" w:val="clear"/>
-        </w:rPr>
-      </w:pPr>
-    </w:p>
-    <w:p>
-      <w:pPr>
-        <w:widowControl w:val="false"/>
+        <w:suppressAutoHyphens w:val="true"/>
+        <w:spacing w:before="0" w:after="0" w:line="240"/>
+        <w:ind w:right="0" w:left="0" w:firstLine="0"/>
+        <w:jc w:val="both"/>
+        <w:rPr>
+          <w:rFonts w:ascii="Liberation Serif" w:hAnsi="Liberation Serif" w:cs="Liberation Serif" w:eastAsia="Liberation Serif"/>
+          <w:color w:val="auto"/>
+          <w:spacing w:val="0"/>
+          <w:position w:val="0"/>
+          <w:sz w:val="24"/>
+          <w:shd w:fill="auto" w:val="clear"/>
+        </w:rPr>
+      </w:pPr>
+    </w:p>
+    <w:p>
+      <w:pPr>
         <w:numPr>
           <w:ilvl w:val="0"/>
           <w:numId w:val="3"/>
@@ -218,7 +210,6 @@
     </w:p>
     <w:p>
       <w:pPr>
-        <w:widowControl w:val="false"/>
         <w:numPr>
           <w:ilvl w:val="0"/>
           <w:numId w:val="3"/>
@@ -253,7 +244,6 @@
     </w:p>
     <w:p>
       <w:pPr>
-        <w:widowControl w:val="false"/>
         <w:numPr>
           <w:ilvl w:val="0"/>
           <w:numId w:val="3"/>
@@ -288,7 +278,6 @@
     </w:p>
     <w:p>
       <w:pPr>
-        <w:widowControl w:val="false"/>
         <w:numPr>
           <w:ilvl w:val="0"/>
           <w:numId w:val="3"/>
@@ -323,7 +312,6 @@
     </w:p>
     <w:p>
       <w:pPr>
-        <w:widowControl w:val="false"/>
         <w:numPr>
           <w:ilvl w:val="0"/>
           <w:numId w:val="3"/>
@@ -358,7 +346,6 @@
     </w:p>
     <w:p>
       <w:pPr>
-        <w:widowControl w:val="false"/>
         <w:numPr>
           <w:ilvl w:val="0"/>
           <w:numId w:val="3"/>
@@ -393,7 +380,6 @@
     </w:p>
     <w:p>
       <w:pPr>
-        <w:widowControl w:val="false"/>
         <w:numPr>
           <w:ilvl w:val="0"/>
           <w:numId w:val="3"/>
@@ -428,7 +414,6 @@
     </w:p>
     <w:p>
       <w:pPr>
-        <w:widowControl w:val="false"/>
         <w:numPr>
           <w:ilvl w:val="0"/>
           <w:numId w:val="3"/>
@@ -463,7 +448,6 @@
     </w:p>
     <w:p>
       <w:pPr>
-        <w:widowControl w:val="false"/>
         <w:numPr>
           <w:ilvl w:val="0"/>
           <w:numId w:val="3"/>
@@ -498,7 +482,6 @@
     </w:p>
     <w:p>
       <w:pPr>
-        <w:widowControl w:val="false"/>
         <w:numPr>
           <w:ilvl w:val="0"/>
           <w:numId w:val="3"/>
@@ -533,24 +516,22 @@
     </w:p>
     <w:p>
       <w:pPr>
-        <w:widowControl w:val="false"/>
-        <w:suppressAutoHyphens w:val="true"/>
-        <w:spacing w:before="0" w:after="0" w:line="240"/>
-        <w:ind w:right="0" w:left="0" w:firstLine="0"/>
-        <w:jc w:val="both"/>
-        <w:rPr>
-          <w:rFonts w:ascii="Liberation Serif" w:hAnsi="Liberation Serif" w:cs="Liberation Serif" w:eastAsia="Liberation Serif"/>
-          <w:color w:val="auto"/>
-          <w:spacing w:val="0"/>
-          <w:position w:val="0"/>
-          <w:sz w:val="24"/>
-          <w:shd w:fill="auto" w:val="clear"/>
-        </w:rPr>
-      </w:pPr>
-    </w:p>
-    <w:p>
-      <w:pPr>
-        <w:widowControl w:val="false"/>
+        <w:suppressAutoHyphens w:val="true"/>
+        <w:spacing w:before="0" w:after="0" w:line="240"/>
+        <w:ind w:right="0" w:left="0" w:firstLine="0"/>
+        <w:jc w:val="both"/>
+        <w:rPr>
+          <w:rFonts w:ascii="Liberation Serif" w:hAnsi="Liberation Serif" w:cs="Liberation Serif" w:eastAsia="Liberation Serif"/>
+          <w:color w:val="auto"/>
+          <w:spacing w:val="0"/>
+          <w:position w:val="0"/>
+          <w:sz w:val="24"/>
+          <w:shd w:fill="auto" w:val="clear"/>
+        </w:rPr>
+      </w:pPr>
+    </w:p>
+    <w:p>
+      <w:pPr>
         <w:suppressAutoHyphens w:val="true"/>
         <w:spacing w:before="0" w:after="0" w:line="240"/>
         <w:ind w:right="0" w:left="0" w:firstLine="0"/>
@@ -580,24 +561,22 @@
     </w:p>
     <w:p>
       <w:pPr>
-        <w:widowControl w:val="false"/>
-        <w:suppressAutoHyphens w:val="true"/>
-        <w:spacing w:before="0" w:after="0" w:line="240"/>
-        <w:ind w:right="0" w:left="0" w:firstLine="0"/>
-        <w:jc w:val="both"/>
-        <w:rPr>
-          <w:rFonts w:ascii="Liberation Serif" w:hAnsi="Liberation Serif" w:cs="Liberation Serif" w:eastAsia="Liberation Serif"/>
-          <w:color w:val="auto"/>
-          <w:spacing w:val="0"/>
-          <w:position w:val="0"/>
-          <w:sz w:val="24"/>
-          <w:shd w:fill="auto" w:val="clear"/>
-        </w:rPr>
-      </w:pPr>
-    </w:p>
-    <w:p>
-      <w:pPr>
-        <w:widowControl w:val="false"/>
+        <w:suppressAutoHyphens w:val="true"/>
+        <w:spacing w:before="0" w:after="0" w:line="240"/>
+        <w:ind w:right="0" w:left="0" w:firstLine="0"/>
+        <w:jc w:val="both"/>
+        <w:rPr>
+          <w:rFonts w:ascii="Liberation Serif" w:hAnsi="Liberation Serif" w:cs="Liberation Serif" w:eastAsia="Liberation Serif"/>
+          <w:color w:val="auto"/>
+          <w:spacing w:val="0"/>
+          <w:position w:val="0"/>
+          <w:sz w:val="24"/>
+          <w:shd w:fill="auto" w:val="clear"/>
+        </w:rPr>
+      </w:pPr>
+    </w:p>
+    <w:p>
+      <w:pPr>
         <w:suppressAutoHyphens w:val="true"/>
         <w:spacing w:before="0" w:after="0" w:line="240"/>
         <w:ind w:right="0" w:left="0" w:firstLine="0"/>
@@ -625,24 +604,22 @@
     </w:p>
     <w:p>
       <w:pPr>
-        <w:widowControl w:val="false"/>
-        <w:suppressAutoHyphens w:val="true"/>
-        <w:spacing w:before="0" w:after="0" w:line="240"/>
-        <w:ind w:right="0" w:left="0" w:firstLine="0"/>
-        <w:jc w:val="both"/>
-        <w:rPr>
-          <w:rFonts w:ascii="Liberation Serif" w:hAnsi="Liberation Serif" w:cs="Liberation Serif" w:eastAsia="Liberation Serif"/>
-          <w:color w:val="auto"/>
-          <w:spacing w:val="0"/>
-          <w:position w:val="0"/>
-          <w:sz w:val="24"/>
-          <w:shd w:fill="auto" w:val="clear"/>
-        </w:rPr>
-      </w:pPr>
-    </w:p>
-    <w:p>
-      <w:pPr>
-        <w:widowControl w:val="false"/>
+        <w:suppressAutoHyphens w:val="true"/>
+        <w:spacing w:before="0" w:after="0" w:line="240"/>
+        <w:ind w:right="0" w:left="0" w:firstLine="0"/>
+        <w:jc w:val="both"/>
+        <w:rPr>
+          <w:rFonts w:ascii="Liberation Serif" w:hAnsi="Liberation Serif" w:cs="Liberation Serif" w:eastAsia="Liberation Serif"/>
+          <w:color w:val="auto"/>
+          <w:spacing w:val="0"/>
+          <w:position w:val="0"/>
+          <w:sz w:val="24"/>
+          <w:shd w:fill="auto" w:val="clear"/>
+        </w:rPr>
+      </w:pPr>
+    </w:p>
+    <w:p>
+      <w:pPr>
         <w:suppressAutoHyphens w:val="true"/>
         <w:spacing w:before="0" w:after="0" w:line="240"/>
         <w:ind w:right="0" w:left="0" w:firstLine="0"/>
@@ -686,40 +663,38 @@
     </w:p>
     <w:p>
       <w:pPr>
-        <w:widowControl w:val="false"/>
-        <w:suppressAutoHyphens w:val="true"/>
-        <w:spacing w:before="0" w:after="0" w:line="240"/>
-        <w:ind w:right="0" w:left="0" w:firstLine="0"/>
-        <w:jc w:val="both"/>
-        <w:rPr>
-          <w:rFonts w:ascii="Liberation Serif" w:hAnsi="Liberation Serif" w:cs="Liberation Serif" w:eastAsia="Liberation Serif"/>
-          <w:color w:val="auto"/>
-          <w:spacing w:val="0"/>
-          <w:position w:val="0"/>
-          <w:sz w:val="24"/>
-          <w:shd w:fill="auto" w:val="clear"/>
-        </w:rPr>
-      </w:pPr>
-    </w:p>
-    <w:p>
-      <w:pPr>
-        <w:widowControl w:val="false"/>
-        <w:suppressAutoHyphens w:val="true"/>
-        <w:spacing w:before="0" w:after="0" w:line="240"/>
-        <w:ind w:right="0" w:left="0" w:firstLine="0"/>
-        <w:jc w:val="both"/>
-        <w:rPr>
-          <w:rFonts w:ascii="Liberation Serif" w:hAnsi="Liberation Serif" w:cs="Liberation Serif" w:eastAsia="Liberation Serif"/>
-          <w:color w:val="auto"/>
-          <w:spacing w:val="0"/>
-          <w:position w:val="0"/>
-          <w:sz w:val="24"/>
-          <w:shd w:fill="auto" w:val="clear"/>
-        </w:rPr>
-      </w:pPr>
-      <w:r>
-        <w:object w:dxaOrig="8303" w:dyaOrig="4644">
-          <v:rect xmlns:o="urn:schemas-microsoft-com:office:office" xmlns:v="urn:schemas-microsoft-com:vml" id="rectole0000000000" style="width:415.150000pt;height:232.200000pt" o:preferrelative="t" o:ole="">
+        <w:suppressAutoHyphens w:val="true"/>
+        <w:spacing w:before="0" w:after="0" w:line="240"/>
+        <w:ind w:right="0" w:left="0" w:firstLine="0"/>
+        <w:jc w:val="both"/>
+        <w:rPr>
+          <w:rFonts w:ascii="Liberation Serif" w:hAnsi="Liberation Serif" w:cs="Liberation Serif" w:eastAsia="Liberation Serif"/>
+          <w:color w:val="auto"/>
+          <w:spacing w:val="0"/>
+          <w:position w:val="0"/>
+          <w:sz w:val="24"/>
+          <w:shd w:fill="auto" w:val="clear"/>
+        </w:rPr>
+      </w:pPr>
+    </w:p>
+    <w:p>
+      <w:pPr>
+        <w:suppressAutoHyphens w:val="true"/>
+        <w:spacing w:before="0" w:after="0" w:line="240"/>
+        <w:ind w:right="0" w:left="0" w:firstLine="0"/>
+        <w:jc w:val="both"/>
+        <w:rPr>
+          <w:rFonts w:ascii="Liberation Serif" w:hAnsi="Liberation Serif" w:cs="Liberation Serif" w:eastAsia="Liberation Serif"/>
+          <w:color w:val="auto"/>
+          <w:spacing w:val="0"/>
+          <w:position w:val="0"/>
+          <w:sz w:val="24"/>
+          <w:shd w:fill="auto" w:val="clear"/>
+        </w:rPr>
+      </w:pPr>
+      <w:r>
+        <w:object w:dxaOrig="8402" w:dyaOrig="4697">
+          <v:rect xmlns:o="urn:schemas-microsoft-com:office:office" xmlns:v="urn:schemas-microsoft-com:vml" id="rectole0000000000" style="width:420.100000pt;height:234.850000pt" o:preferrelative="t" o:ole="">
             <o:lock v:ext="edit"/>
             <v:imagedata xmlns:r="http://schemas.openxmlformats.org/officeDocument/2006/relationships" r:id="docRId1" o:title=""/>
           </v:rect>
@@ -729,7 +704,6 @@
     </w:p>
     <w:p>
       <w:pPr>
-        <w:widowControl w:val="false"/>
         <w:suppressAutoHyphens w:val="true"/>
         <w:spacing w:before="0" w:after="0" w:line="240"/>
         <w:ind w:right="0" w:left="0" w:firstLine="0"/>
@@ -757,7 +731,6 @@
     </w:p>
     <w:p>
       <w:pPr>
-        <w:widowControl w:val="false"/>
         <w:suppressAutoHyphens w:val="true"/>
         <w:spacing w:before="0" w:after="0" w:line="240"/>
         <w:ind w:right="0" w:left="0" w:firstLine="0"/>
@@ -774,24 +747,22 @@
     </w:p>
     <w:p>
       <w:pPr>
-        <w:widowControl w:val="false"/>
-        <w:suppressAutoHyphens w:val="true"/>
-        <w:spacing w:before="0" w:after="0" w:line="240"/>
-        <w:ind w:right="0" w:left="0" w:firstLine="0"/>
-        <w:jc w:val="both"/>
-        <w:rPr>
-          <w:rFonts w:ascii="Liberation Serif" w:hAnsi="Liberation Serif" w:cs="Liberation Serif" w:eastAsia="Liberation Serif"/>
-          <w:color w:val="auto"/>
-          <w:spacing w:val="0"/>
-          <w:position w:val="0"/>
-          <w:sz w:val="24"/>
-          <w:shd w:fill="auto" w:val="clear"/>
-        </w:rPr>
-      </w:pPr>
-    </w:p>
-    <w:p>
-      <w:pPr>
-        <w:widowControl w:val="false"/>
+        <w:suppressAutoHyphens w:val="true"/>
+        <w:spacing w:before="0" w:after="0" w:line="240"/>
+        <w:ind w:right="0" w:left="0" w:firstLine="0"/>
+        <w:jc w:val="both"/>
+        <w:rPr>
+          <w:rFonts w:ascii="Liberation Serif" w:hAnsi="Liberation Serif" w:cs="Liberation Serif" w:eastAsia="Liberation Serif"/>
+          <w:color w:val="auto"/>
+          <w:spacing w:val="0"/>
+          <w:position w:val="0"/>
+          <w:sz w:val="24"/>
+          <w:shd w:fill="auto" w:val="clear"/>
+        </w:rPr>
+      </w:pPr>
+    </w:p>
+    <w:p>
+      <w:pPr>
         <w:suppressAutoHyphens w:val="true"/>
         <w:spacing w:before="0" w:after="0" w:line="240"/>
         <w:ind w:right="0" w:left="0" w:firstLine="0"/>
@@ -819,24 +790,22 @@
     </w:p>
     <w:p>
       <w:pPr>
-        <w:widowControl w:val="false"/>
-        <w:suppressAutoHyphens w:val="true"/>
-        <w:spacing w:before="0" w:after="0" w:line="240"/>
-        <w:ind w:right="0" w:left="0" w:firstLine="0"/>
-        <w:jc w:val="both"/>
-        <w:rPr>
-          <w:rFonts w:ascii="Liberation Serif" w:hAnsi="Liberation Serif" w:cs="Liberation Serif" w:eastAsia="Liberation Serif"/>
-          <w:color w:val="auto"/>
-          <w:spacing w:val="0"/>
-          <w:position w:val="0"/>
-          <w:sz w:val="24"/>
-          <w:shd w:fill="auto" w:val="clear"/>
-        </w:rPr>
-      </w:pPr>
-    </w:p>
-    <w:p>
-      <w:pPr>
-        <w:widowControl w:val="false"/>
+        <w:suppressAutoHyphens w:val="true"/>
+        <w:spacing w:before="0" w:after="0" w:line="240"/>
+        <w:ind w:right="0" w:left="0" w:firstLine="0"/>
+        <w:jc w:val="both"/>
+        <w:rPr>
+          <w:rFonts w:ascii="Liberation Serif" w:hAnsi="Liberation Serif" w:cs="Liberation Serif" w:eastAsia="Liberation Serif"/>
+          <w:color w:val="auto"/>
+          <w:spacing w:val="0"/>
+          <w:position w:val="0"/>
+          <w:sz w:val="24"/>
+          <w:shd w:fill="auto" w:val="clear"/>
+        </w:rPr>
+      </w:pPr>
+    </w:p>
+    <w:p>
+      <w:pPr>
         <w:suppressAutoHyphens w:val="true"/>
         <w:spacing w:before="0" w:after="0" w:line="240"/>
         <w:ind w:right="0" w:left="0" w:firstLine="0"/>
@@ -876,7 +845,6 @@
     </w:p>
     <w:p>
       <w:pPr>
-        <w:widowControl w:val="false"/>
         <w:suppressAutoHyphens w:val="true"/>
         <w:spacing w:before="0" w:after="0" w:line="240"/>
         <w:ind w:right="0" w:left="0" w:firstLine="0"/>
@@ -916,7 +884,6 @@
     </w:p>
     <w:p>
       <w:pPr>
-        <w:widowControl w:val="false"/>
         <w:suppressAutoHyphens w:val="true"/>
         <w:spacing w:before="0" w:after="0" w:line="240"/>
         <w:ind w:right="0" w:left="0" w:firstLine="0"/>
@@ -956,7 +923,6 @@
     </w:p>
     <w:p>
       <w:pPr>
-        <w:widowControl w:val="false"/>
         <w:suppressAutoHyphens w:val="true"/>
         <w:spacing w:before="0" w:after="0" w:line="240"/>
         <w:ind w:right="0" w:left="0" w:firstLine="0"/>
@@ -996,7 +962,6 @@
     </w:p>
     <w:p>
       <w:pPr>
-        <w:widowControl w:val="false"/>
         <w:suppressAutoHyphens w:val="true"/>
         <w:spacing w:before="0" w:after="0" w:line="240"/>
         <w:ind w:right="0" w:left="0" w:firstLine="0"/>
@@ -1036,7 +1001,6 @@
     </w:p>
     <w:p>
       <w:pPr>
-        <w:widowControl w:val="false"/>
         <w:suppressAutoHyphens w:val="true"/>
         <w:spacing w:before="0" w:after="0" w:line="240"/>
         <w:ind w:right="0" w:left="0" w:firstLine="0"/>
@@ -1076,24 +1040,22 @@
     </w:p>
     <w:p>
       <w:pPr>
-        <w:widowControl w:val="false"/>
-        <w:suppressAutoHyphens w:val="true"/>
-        <w:spacing w:before="0" w:after="0" w:line="240"/>
-        <w:ind w:right="0" w:left="0" w:firstLine="0"/>
-        <w:jc w:val="both"/>
-        <w:rPr>
-          <w:rFonts w:ascii="Liberation Serif" w:hAnsi="Liberation Serif" w:cs="Liberation Serif" w:eastAsia="Liberation Serif"/>
-          <w:color w:val="auto"/>
-          <w:spacing w:val="0"/>
-          <w:position w:val="0"/>
-          <w:sz w:val="24"/>
-          <w:shd w:fill="auto" w:val="clear"/>
-        </w:rPr>
-      </w:pPr>
-    </w:p>
-    <w:p>
-      <w:pPr>
-        <w:widowControl w:val="false"/>
+        <w:suppressAutoHyphens w:val="true"/>
+        <w:spacing w:before="0" w:after="0" w:line="240"/>
+        <w:ind w:right="0" w:left="0" w:firstLine="0"/>
+        <w:jc w:val="both"/>
+        <w:rPr>
+          <w:rFonts w:ascii="Liberation Serif" w:hAnsi="Liberation Serif" w:cs="Liberation Serif" w:eastAsia="Liberation Serif"/>
+          <w:color w:val="auto"/>
+          <w:spacing w:val="0"/>
+          <w:position w:val="0"/>
+          <w:sz w:val="24"/>
+          <w:shd w:fill="auto" w:val="clear"/>
+        </w:rPr>
+      </w:pPr>
+    </w:p>
+    <w:p>
+      <w:pPr>
         <w:suppressAutoHyphens w:val="true"/>
         <w:spacing w:before="0" w:after="0" w:line="240"/>
         <w:ind w:right="0" w:left="0" w:firstLine="0"/>
@@ -1121,24 +1083,22 @@
     </w:p>
     <w:p>
       <w:pPr>
-        <w:widowControl w:val="false"/>
-        <w:suppressAutoHyphens w:val="true"/>
-        <w:spacing w:before="0" w:after="0" w:line="240"/>
-        <w:ind w:right="0" w:left="0" w:firstLine="0"/>
-        <w:jc w:val="both"/>
-        <w:rPr>
-          <w:rFonts w:ascii="Liberation Serif" w:hAnsi="Liberation Serif" w:cs="Liberation Serif" w:eastAsia="Liberation Serif"/>
-          <w:color w:val="auto"/>
-          <w:spacing w:val="0"/>
-          <w:position w:val="0"/>
-          <w:sz w:val="24"/>
-          <w:shd w:fill="auto" w:val="clear"/>
-        </w:rPr>
-      </w:pPr>
-    </w:p>
-    <w:p>
-      <w:pPr>
-        <w:widowControl w:val="false"/>
+        <w:suppressAutoHyphens w:val="true"/>
+        <w:spacing w:before="0" w:after="0" w:line="240"/>
+        <w:ind w:right="0" w:left="0" w:firstLine="0"/>
+        <w:jc w:val="both"/>
+        <w:rPr>
+          <w:rFonts w:ascii="Liberation Serif" w:hAnsi="Liberation Serif" w:cs="Liberation Serif" w:eastAsia="Liberation Serif"/>
+          <w:color w:val="auto"/>
+          <w:spacing w:val="0"/>
+          <w:position w:val="0"/>
+          <w:sz w:val="24"/>
+          <w:shd w:fill="auto" w:val="clear"/>
+        </w:rPr>
+      </w:pPr>
+    </w:p>
+    <w:p>
+      <w:pPr>
         <w:suppressAutoHyphens w:val="true"/>
         <w:spacing w:before="0" w:after="0" w:line="240"/>
         <w:ind w:right="0" w:left="0" w:firstLine="0"/>
@@ -1166,40 +1126,38 @@
     </w:p>
     <w:p>
       <w:pPr>
-        <w:widowControl w:val="false"/>
-        <w:suppressAutoHyphens w:val="true"/>
-        <w:spacing w:before="0" w:after="0" w:line="240"/>
-        <w:ind w:right="0" w:left="0" w:firstLine="0"/>
-        <w:jc w:val="both"/>
-        <w:rPr>
-          <w:rFonts w:ascii="Liberation Serif" w:hAnsi="Liberation Serif" w:cs="Liberation Serif" w:eastAsia="Liberation Serif"/>
-          <w:color w:val="auto"/>
-          <w:spacing w:val="0"/>
-          <w:position w:val="0"/>
-          <w:sz w:val="24"/>
-          <w:shd w:fill="auto" w:val="clear"/>
-        </w:rPr>
-      </w:pPr>
-    </w:p>
-    <w:p>
-      <w:pPr>
-        <w:widowControl w:val="false"/>
-        <w:suppressAutoHyphens w:val="true"/>
-        <w:spacing w:before="0" w:after="0" w:line="240"/>
-        <w:ind w:right="0" w:left="0" w:firstLine="0"/>
-        <w:jc w:val="both"/>
-        <w:rPr>
-          <w:rFonts w:ascii="Liberation Serif" w:hAnsi="Liberation Serif" w:cs="Liberation Serif" w:eastAsia="Liberation Serif"/>
-          <w:color w:val="auto"/>
-          <w:spacing w:val="0"/>
-          <w:position w:val="0"/>
-          <w:sz w:val="24"/>
-          <w:shd w:fill="auto" w:val="clear"/>
-        </w:rPr>
-      </w:pPr>
-      <w:r>
-        <w:object w:dxaOrig="8303" w:dyaOrig="3504">
-          <v:rect xmlns:o="urn:schemas-microsoft-com:office:office" xmlns:v="urn:schemas-microsoft-com:vml" id="rectole0000000001" style="width:415.150000pt;height:175.200000pt" o:preferrelative="t" o:ole="">
+        <w:suppressAutoHyphens w:val="true"/>
+        <w:spacing w:before="0" w:after="0" w:line="240"/>
+        <w:ind w:right="0" w:left="0" w:firstLine="0"/>
+        <w:jc w:val="both"/>
+        <w:rPr>
+          <w:rFonts w:ascii="Liberation Serif" w:hAnsi="Liberation Serif" w:cs="Liberation Serif" w:eastAsia="Liberation Serif"/>
+          <w:color w:val="auto"/>
+          <w:spacing w:val="0"/>
+          <w:position w:val="0"/>
+          <w:sz w:val="24"/>
+          <w:shd w:fill="auto" w:val="clear"/>
+        </w:rPr>
+      </w:pPr>
+    </w:p>
+    <w:p>
+      <w:pPr>
+        <w:suppressAutoHyphens w:val="true"/>
+        <w:spacing w:before="0" w:after="0" w:line="240"/>
+        <w:ind w:right="0" w:left="0" w:firstLine="0"/>
+        <w:jc w:val="both"/>
+        <w:rPr>
+          <w:rFonts w:ascii="Liberation Serif" w:hAnsi="Liberation Serif" w:cs="Liberation Serif" w:eastAsia="Liberation Serif"/>
+          <w:color w:val="auto"/>
+          <w:spacing w:val="0"/>
+          <w:position w:val="0"/>
+          <w:sz w:val="24"/>
+          <w:shd w:fill="auto" w:val="clear"/>
+        </w:rPr>
+      </w:pPr>
+      <w:r>
+        <w:object w:dxaOrig="8402" w:dyaOrig="3543">
+          <v:rect xmlns:o="urn:schemas-microsoft-com:office:office" xmlns:v="urn:schemas-microsoft-com:vml" id="rectole0000000001" style="width:420.100000pt;height:177.150000pt" o:preferrelative="t" o:ole="">
             <o:lock v:ext="edit"/>
             <v:imagedata xmlns:r="http://schemas.openxmlformats.org/officeDocument/2006/relationships" r:id="docRId3" o:title=""/>
           </v:rect>
@@ -1209,7 +1167,6 @@
     </w:p>
     <w:p>
       <w:pPr>
-        <w:widowControl w:val="false"/>
         <w:suppressAutoHyphens w:val="true"/>
         <w:spacing w:before="0" w:after="0" w:line="240"/>
         <w:ind w:right="0" w:left="0" w:firstLine="0"/>
@@ -1238,7 +1195,6 @@
     </w:p>
     <w:p>
       <w:pPr>
-        <w:widowControl w:val="false"/>
         <w:suppressAutoHyphens w:val="true"/>
         <w:spacing w:before="0" w:after="0" w:line="240"/>
         <w:ind w:right="0" w:left="0" w:firstLine="0"/>
@@ -1256,24 +1212,22 @@
     </w:p>
     <w:p>
       <w:pPr>
-        <w:widowControl w:val="false"/>
-        <w:suppressAutoHyphens w:val="true"/>
-        <w:spacing w:before="0" w:after="0" w:line="240"/>
-        <w:ind w:right="0" w:left="0" w:firstLine="0"/>
-        <w:jc w:val="both"/>
-        <w:rPr>
-          <w:rFonts w:ascii="Liberation Serif" w:hAnsi="Liberation Serif" w:cs="Liberation Serif" w:eastAsia="Liberation Serif"/>
-          <w:color w:val="auto"/>
-          <w:spacing w:val="0"/>
-          <w:position w:val="0"/>
-          <w:sz w:val="24"/>
-          <w:shd w:fill="auto" w:val="clear"/>
-        </w:rPr>
-      </w:pPr>
-    </w:p>
-    <w:p>
-      <w:pPr>
-        <w:widowControl w:val="false"/>
+        <w:suppressAutoHyphens w:val="true"/>
+        <w:spacing w:before="0" w:after="0" w:line="240"/>
+        <w:ind w:right="0" w:left="0" w:firstLine="0"/>
+        <w:jc w:val="both"/>
+        <w:rPr>
+          <w:rFonts w:ascii="Liberation Serif" w:hAnsi="Liberation Serif" w:cs="Liberation Serif" w:eastAsia="Liberation Serif"/>
+          <w:color w:val="auto"/>
+          <w:spacing w:val="0"/>
+          <w:position w:val="0"/>
+          <w:sz w:val="24"/>
+          <w:shd w:fill="auto" w:val="clear"/>
+        </w:rPr>
+      </w:pPr>
+    </w:p>
+    <w:p>
+      <w:pPr>
         <w:suppressAutoHyphens w:val="true"/>
         <w:spacing w:before="0" w:after="0" w:line="240"/>
         <w:ind w:right="0" w:left="0" w:firstLine="0"/>
@@ -1301,7 +1255,6 @@
     </w:p>
     <w:p>
       <w:pPr>
-        <w:widowControl w:val="false"/>
         <w:numPr>
           <w:ilvl w:val="0"/>
           <w:numId w:val="7"/>
@@ -1346,7 +1299,6 @@
     </w:p>
     <w:p>
       <w:pPr>
-        <w:widowControl w:val="false"/>
         <w:numPr>
           <w:ilvl w:val="0"/>
           <w:numId w:val="7"/>
@@ -1391,7 +1343,6 @@
     </w:p>
     <w:p>
       <w:pPr>
-        <w:widowControl w:val="false"/>
         <w:numPr>
           <w:ilvl w:val="0"/>
           <w:numId w:val="7"/>
@@ -1436,7 +1387,6 @@
     </w:p>
     <w:p>
       <w:pPr>
-        <w:widowControl w:val="false"/>
         <w:suppressAutoHyphens w:val="true"/>
         <w:spacing w:before="0" w:after="0" w:line="240"/>
         <w:ind w:right="0" w:left="0" w:firstLine="0"/>
@@ -1454,24 +1404,22 @@
     </w:p>
     <w:p>
       <w:pPr>
-        <w:widowControl w:val="false"/>
-        <w:suppressAutoHyphens w:val="true"/>
-        <w:spacing w:before="0" w:after="0" w:line="240"/>
-        <w:ind w:right="0" w:left="0" w:firstLine="0"/>
-        <w:jc w:val="both"/>
-        <w:rPr>
-          <w:rFonts w:ascii="Liberation Serif" w:hAnsi="Liberation Serif" w:cs="Liberation Serif" w:eastAsia="Liberation Serif"/>
-          <w:color w:val="auto"/>
-          <w:spacing w:val="0"/>
-          <w:position w:val="0"/>
-          <w:sz w:val="24"/>
-          <w:shd w:fill="auto" w:val="clear"/>
-        </w:rPr>
-      </w:pPr>
-    </w:p>
-    <w:p>
-      <w:pPr>
-        <w:widowControl w:val="false"/>
+        <w:suppressAutoHyphens w:val="true"/>
+        <w:spacing w:before="0" w:after="0" w:line="240"/>
+        <w:ind w:right="0" w:left="0" w:firstLine="0"/>
+        <w:jc w:val="both"/>
+        <w:rPr>
+          <w:rFonts w:ascii="Liberation Serif" w:hAnsi="Liberation Serif" w:cs="Liberation Serif" w:eastAsia="Liberation Serif"/>
+          <w:color w:val="auto"/>
+          <w:spacing w:val="0"/>
+          <w:position w:val="0"/>
+          <w:sz w:val="24"/>
+          <w:shd w:fill="auto" w:val="clear"/>
+        </w:rPr>
+      </w:pPr>
+    </w:p>
+    <w:p>
+      <w:pPr>
         <w:suppressAutoHyphens w:val="true"/>
         <w:spacing w:before="0" w:after="0" w:line="240"/>
         <w:ind w:right="0" w:left="0" w:firstLine="0"/>
@@ -1499,24 +1447,22 @@
     </w:p>
     <w:p>
       <w:pPr>
-        <w:widowControl w:val="false"/>
-        <w:suppressAutoHyphens w:val="true"/>
-        <w:spacing w:before="0" w:after="0" w:line="240"/>
-        <w:ind w:right="0" w:left="0" w:firstLine="0"/>
-        <w:jc w:val="both"/>
-        <w:rPr>
-          <w:rFonts w:ascii="Liberation Serif" w:hAnsi="Liberation Serif" w:cs="Liberation Serif" w:eastAsia="Liberation Serif"/>
-          <w:color w:val="auto"/>
-          <w:spacing w:val="0"/>
-          <w:position w:val="0"/>
-          <w:sz w:val="24"/>
-          <w:shd w:fill="auto" w:val="clear"/>
-        </w:rPr>
-      </w:pPr>
-    </w:p>
-    <w:p>
-      <w:pPr>
-        <w:widowControl w:val="false"/>
+        <w:suppressAutoHyphens w:val="true"/>
+        <w:spacing w:before="0" w:after="0" w:line="240"/>
+        <w:ind w:right="0" w:left="0" w:firstLine="0"/>
+        <w:jc w:val="both"/>
+        <w:rPr>
+          <w:rFonts w:ascii="Liberation Serif" w:hAnsi="Liberation Serif" w:cs="Liberation Serif" w:eastAsia="Liberation Serif"/>
+          <w:color w:val="auto"/>
+          <w:spacing w:val="0"/>
+          <w:position w:val="0"/>
+          <w:sz w:val="24"/>
+          <w:shd w:fill="auto" w:val="clear"/>
+        </w:rPr>
+      </w:pPr>
+    </w:p>
+    <w:p>
+      <w:pPr>
         <w:suppressAutoHyphens w:val="true"/>
         <w:spacing w:before="0" w:after="0" w:line="240"/>
         <w:ind w:right="0" w:left="0" w:firstLine="0"/>
@@ -1544,24 +1490,22 @@
     </w:p>
     <w:p>
       <w:pPr>
-        <w:widowControl w:val="false"/>
-        <w:suppressAutoHyphens w:val="true"/>
-        <w:spacing w:before="0" w:after="0" w:line="240"/>
-        <w:ind w:right="0" w:left="0" w:firstLine="0"/>
-        <w:jc w:val="both"/>
-        <w:rPr>
-          <w:rFonts w:ascii="Liberation Serif" w:hAnsi="Liberation Serif" w:cs="Liberation Serif" w:eastAsia="Liberation Serif"/>
-          <w:color w:val="auto"/>
-          <w:spacing w:val="0"/>
-          <w:position w:val="0"/>
-          <w:sz w:val="24"/>
-          <w:shd w:fill="auto" w:val="clear"/>
-        </w:rPr>
-      </w:pPr>
-    </w:p>
-    <w:p>
-      <w:pPr>
-        <w:widowControl w:val="false"/>
+        <w:suppressAutoHyphens w:val="true"/>
+        <w:spacing w:before="0" w:after="0" w:line="240"/>
+        <w:ind w:right="0" w:left="0" w:firstLine="0"/>
+        <w:jc w:val="both"/>
+        <w:rPr>
+          <w:rFonts w:ascii="Liberation Serif" w:hAnsi="Liberation Serif" w:cs="Liberation Serif" w:eastAsia="Liberation Serif"/>
+          <w:color w:val="auto"/>
+          <w:spacing w:val="0"/>
+          <w:position w:val="0"/>
+          <w:sz w:val="24"/>
+          <w:shd w:fill="auto" w:val="clear"/>
+        </w:rPr>
+      </w:pPr>
+    </w:p>
+    <w:p>
+      <w:pPr>
         <w:suppressAutoHyphens w:val="true"/>
         <w:spacing w:before="0" w:after="0" w:line="240"/>
         <w:ind w:right="0" w:left="0" w:firstLine="0"/>
@@ -1577,8 +1521,8 @@
         </w:rPr>
       </w:pPr>
       <w:r>
-        <w:object w:dxaOrig="8303" w:dyaOrig="3539">
-          <v:rect xmlns:o="urn:schemas-microsoft-com:office:office" xmlns:v="urn:schemas-microsoft-com:vml" id="rectole0000000002" style="width:415.150000pt;height:176.950000pt" o:preferrelative="t" o:ole="">
+        <w:object w:dxaOrig="8402" w:dyaOrig="3583">
+          <v:rect xmlns:o="urn:schemas-microsoft-com:office:office" xmlns:v="urn:schemas-microsoft-com:vml" id="rectole0000000002" style="width:420.100000pt;height:179.150000pt" o:preferrelative="t" o:ole="">
             <o:lock v:ext="edit"/>
             <v:imagedata xmlns:r="http://schemas.openxmlformats.org/officeDocument/2006/relationships" r:id="docRId5" o:title=""/>
           </v:rect>
@@ -1588,7 +1532,6 @@
     </w:p>
     <w:p>
       <w:pPr>
-        <w:widowControl w:val="false"/>
         <w:suppressAutoHyphens w:val="true"/>
         <w:spacing w:before="0" w:after="0" w:line="240"/>
         <w:ind w:right="0" w:left="0" w:firstLine="0"/>
@@ -1617,7 +1560,6 @@
     </w:p>
     <w:p>
       <w:pPr>
-        <w:widowControl w:val="false"/>
         <w:suppressAutoHyphens w:val="true"/>
         <w:spacing w:before="0" w:after="0" w:line="240"/>
         <w:ind w:right="0" w:left="0" w:firstLine="0"/>
@@ -1635,7 +1577,6 @@
     </w:p>
     <w:p>
       <w:pPr>
-        <w:widowControl w:val="false"/>
         <w:suppressAutoHyphens w:val="true"/>
         <w:spacing w:before="0" w:after="0" w:line="240"/>
         <w:ind w:right="0" w:left="0" w:firstLine="0"/>
@@ -1653,7 +1594,6 @@
     </w:p>
     <w:p>
       <w:pPr>
-        <w:widowControl w:val="false"/>
         <w:suppressAutoHyphens w:val="true"/>
         <w:spacing w:before="0" w:after="0" w:line="240"/>
         <w:ind w:right="0" w:left="0" w:firstLine="0"/>
@@ -1681,24 +1621,22 @@
     </w:p>
     <w:p>
       <w:pPr>
-        <w:widowControl w:val="false"/>
-        <w:suppressAutoHyphens w:val="true"/>
-        <w:spacing w:before="0" w:after="0" w:line="240"/>
-        <w:ind w:right="0" w:left="0" w:firstLine="0"/>
-        <w:jc w:val="both"/>
-        <w:rPr>
-          <w:rFonts w:ascii="Liberation Serif" w:hAnsi="Liberation Serif" w:cs="Liberation Serif" w:eastAsia="Liberation Serif"/>
-          <w:color w:val="auto"/>
-          <w:spacing w:val="0"/>
-          <w:position w:val="0"/>
-          <w:sz w:val="24"/>
-          <w:shd w:fill="auto" w:val="clear"/>
-        </w:rPr>
-      </w:pPr>
-    </w:p>
-    <w:p>
-      <w:pPr>
-        <w:widowControl w:val="false"/>
+        <w:suppressAutoHyphens w:val="true"/>
+        <w:spacing w:before="0" w:after="0" w:line="240"/>
+        <w:ind w:right="0" w:left="0" w:firstLine="0"/>
+        <w:jc w:val="both"/>
+        <w:rPr>
+          <w:rFonts w:ascii="Liberation Serif" w:hAnsi="Liberation Serif" w:cs="Liberation Serif" w:eastAsia="Liberation Serif"/>
+          <w:color w:val="auto"/>
+          <w:spacing w:val="0"/>
+          <w:position w:val="0"/>
+          <w:sz w:val="24"/>
+          <w:shd w:fill="auto" w:val="clear"/>
+        </w:rPr>
+      </w:pPr>
+    </w:p>
+    <w:p>
+      <w:pPr>
         <w:suppressAutoHyphens w:val="true"/>
         <w:spacing w:before="0" w:after="0" w:line="240"/>
         <w:ind w:right="0" w:left="0" w:firstLine="0"/>
@@ -1716,7 +1654,6 @@
     </w:p>
     <w:p>
       <w:pPr>
-        <w:widowControl w:val="false"/>
         <w:suppressAutoHyphens w:val="true"/>
         <w:spacing w:before="0" w:after="0" w:line="240"/>
         <w:ind w:right="0" w:left="0" w:firstLine="0"/>
@@ -1732,8 +1669,8 @@
         </w:rPr>
       </w:pPr>
       <w:r>
-        <w:object w:dxaOrig="8303" w:dyaOrig="3648">
-          <v:rect xmlns:o="urn:schemas-microsoft-com:office:office" xmlns:v="urn:schemas-microsoft-com:vml" id="rectole0000000003" style="width:415.150000pt;height:182.400000pt" o:preferrelative="t" o:ole="">
+        <w:object w:dxaOrig="8402" w:dyaOrig="3685">
+          <v:rect xmlns:o="urn:schemas-microsoft-com:office:office" xmlns:v="urn:schemas-microsoft-com:vml" id="rectole0000000003" style="width:420.100000pt;height:184.250000pt" o:preferrelative="t" o:ole="">
             <o:lock v:ext="edit"/>
             <v:imagedata xmlns:r="http://schemas.openxmlformats.org/officeDocument/2006/relationships" r:id="docRId7" o:title=""/>
           </v:rect>
@@ -1743,7 +1680,6 @@
     </w:p>
     <w:p>
       <w:pPr>
-        <w:widowControl w:val="false"/>
         <w:suppressAutoHyphens w:val="true"/>
         <w:spacing w:before="0" w:after="0" w:line="240"/>
         <w:ind w:right="0" w:left="0" w:firstLine="0"/>
@@ -1761,7 +1697,6 @@
     </w:p>
     <w:p>
       <w:pPr>
-        <w:widowControl w:val="false"/>
         <w:suppressAutoHyphens w:val="true"/>
         <w:spacing w:before="0" w:after="0" w:line="240"/>
         <w:ind w:right="0" w:left="0" w:firstLine="0"/>
@@ -1789,7 +1724,6 @@
     </w:p>
     <w:p>
       <w:pPr>
-        <w:widowControl w:val="false"/>
         <w:suppressAutoHyphens w:val="true"/>
         <w:spacing w:before="0" w:after="0" w:line="240"/>
         <w:ind w:right="0" w:left="0" w:firstLine="0"/>
@@ -1807,7 +1741,6 @@
     </w:p>
     <w:p>
       <w:pPr>
-        <w:widowControl w:val="false"/>
         <w:suppressAutoHyphens w:val="true"/>
         <w:spacing w:before="0" w:after="0" w:line="240"/>
         <w:ind w:right="0" w:left="0" w:firstLine="0"/>
@@ -1823,8 +1756,8 @@
         </w:rPr>
       </w:pPr>
       <w:r>
-        <w:object w:dxaOrig="8303" w:dyaOrig="2963">
-          <v:rect xmlns:o="urn:schemas-microsoft-com:office:office" xmlns:v="urn:schemas-microsoft-com:vml" id="rectole0000000004" style="width:415.150000pt;height:148.150000pt" o:preferrelative="t" o:ole="">
+        <w:object w:dxaOrig="8402" w:dyaOrig="2996">
+          <v:rect xmlns:o="urn:schemas-microsoft-com:office:office" xmlns:v="urn:schemas-microsoft-com:vml" id="rectole0000000004" style="width:420.100000pt;height:149.800000pt" o:preferrelative="t" o:ole="">
             <o:lock v:ext="edit"/>
             <v:imagedata xmlns:r="http://schemas.openxmlformats.org/officeDocument/2006/relationships" r:id="docRId9" o:title=""/>
           </v:rect>
@@ -1834,7 +1767,6 @@
     </w:p>
     <w:p>
       <w:pPr>
-        <w:widowControl w:val="false"/>
         <w:suppressAutoHyphens w:val="true"/>
         <w:spacing w:before="0" w:after="0" w:line="240"/>
         <w:ind w:right="0" w:left="0" w:firstLine="0"/>
@@ -1852,24 +1784,22 @@
     </w:p>
     <w:p>
       <w:pPr>
-        <w:widowControl w:val="false"/>
-        <w:suppressAutoHyphens w:val="true"/>
-        <w:spacing w:before="0" w:after="0" w:line="240"/>
-        <w:ind w:right="0" w:left="0" w:firstLine="0"/>
-        <w:jc w:val="both"/>
-        <w:rPr>
-          <w:rFonts w:ascii="Liberation Serif" w:hAnsi="Liberation Serif" w:cs="Liberation Serif" w:eastAsia="Liberation Serif"/>
-          <w:color w:val="auto"/>
-          <w:spacing w:val="0"/>
-          <w:position w:val="0"/>
-          <w:sz w:val="24"/>
-          <w:shd w:fill="auto" w:val="clear"/>
-        </w:rPr>
-      </w:pPr>
-    </w:p>
-    <w:p>
-      <w:pPr>
-        <w:widowControl w:val="false"/>
+        <w:suppressAutoHyphens w:val="true"/>
+        <w:spacing w:before="0" w:after="0" w:line="240"/>
+        <w:ind w:right="0" w:left="0" w:firstLine="0"/>
+        <w:jc w:val="both"/>
+        <w:rPr>
+          <w:rFonts w:ascii="Liberation Serif" w:hAnsi="Liberation Serif" w:cs="Liberation Serif" w:eastAsia="Liberation Serif"/>
+          <w:color w:val="auto"/>
+          <w:spacing w:val="0"/>
+          <w:position w:val="0"/>
+          <w:sz w:val="24"/>
+          <w:shd w:fill="auto" w:val="clear"/>
+        </w:rPr>
+      </w:pPr>
+    </w:p>
+    <w:p>
+      <w:pPr>
         <w:suppressAutoHyphens w:val="true"/>
         <w:spacing w:before="0" w:after="0" w:line="240"/>
         <w:ind w:right="0" w:left="0" w:firstLine="0"/>
@@ -1897,41 +1827,38 @@
     </w:p>
     <w:p>
       <w:pPr>
-        <w:widowControl w:val="false"/>
-        <w:suppressAutoHyphens w:val="true"/>
-        <w:spacing w:before="0" w:after="0" w:line="240"/>
-        <w:ind w:right="0" w:left="0" w:firstLine="0"/>
-        <w:jc w:val="both"/>
-        <w:rPr>
-          <w:rFonts w:ascii="Liberation Serif" w:hAnsi="Liberation Serif" w:cs="Liberation Serif" w:eastAsia="Liberation Serif"/>
-          <w:color w:val="auto"/>
-          <w:spacing w:val="0"/>
-          <w:position w:val="0"/>
-          <w:sz w:val="24"/>
-          <w:shd w:fill="auto" w:val="clear"/>
-        </w:rPr>
-      </w:pPr>
-    </w:p>
-    <w:p>
-      <w:pPr>
-        <w:widowControl w:val="false"/>
-        <w:suppressAutoHyphens w:val="true"/>
-        <w:spacing w:before="0" w:after="0" w:line="240"/>
-        <w:ind w:right="0" w:left="0" w:firstLine="0"/>
-        <w:jc w:val="both"/>
-        <w:rPr>
-          <w:rFonts w:ascii="Liberation Serif" w:hAnsi="Liberation Serif" w:cs="Liberation Serif" w:eastAsia="Liberation Serif"/>
-          <w:color w:val="auto"/>
-          <w:spacing w:val="0"/>
-          <w:position w:val="0"/>
-          <w:sz w:val="24"/>
-          <w:shd w:fill="auto" w:val="clear"/>
-        </w:rPr>
-      </w:pPr>
-    </w:p>
-    <w:p>
-      <w:pPr>
-        <w:widowControl w:val="false"/>
+        <w:suppressAutoHyphens w:val="true"/>
+        <w:spacing w:before="0" w:after="0" w:line="240"/>
+        <w:ind w:right="0" w:left="0" w:firstLine="0"/>
+        <w:jc w:val="both"/>
+        <w:rPr>
+          <w:rFonts w:ascii="Liberation Serif" w:hAnsi="Liberation Serif" w:cs="Liberation Serif" w:eastAsia="Liberation Serif"/>
+          <w:color w:val="auto"/>
+          <w:spacing w:val="0"/>
+          <w:position w:val="0"/>
+          <w:sz w:val="24"/>
+          <w:shd w:fill="auto" w:val="clear"/>
+        </w:rPr>
+      </w:pPr>
+    </w:p>
+    <w:p>
+      <w:pPr>
+        <w:suppressAutoHyphens w:val="true"/>
+        <w:spacing w:before="0" w:after="0" w:line="240"/>
+        <w:ind w:right="0" w:left="0" w:firstLine="0"/>
+        <w:jc w:val="both"/>
+        <w:rPr>
+          <w:rFonts w:ascii="Liberation Serif" w:hAnsi="Liberation Serif" w:cs="Liberation Serif" w:eastAsia="Liberation Serif"/>
+          <w:color w:val="auto"/>
+          <w:spacing w:val="0"/>
+          <w:position w:val="0"/>
+          <w:sz w:val="24"/>
+          <w:shd w:fill="auto" w:val="clear"/>
+        </w:rPr>
+      </w:pPr>
+    </w:p>
+    <w:p>
+      <w:pPr>
         <w:suppressAutoHyphens w:val="true"/>
         <w:spacing w:before="0" w:after="0" w:line="240"/>
         <w:ind w:right="0" w:left="0" w:firstLine="0"/>
@@ -1960,24 +1887,22 @@
     </w:p>
     <w:p>
       <w:pPr>
-        <w:widowControl w:val="false"/>
-        <w:suppressAutoHyphens w:val="true"/>
-        <w:spacing w:before="0" w:after="0" w:line="240"/>
-        <w:ind w:right="0" w:left="0" w:firstLine="0"/>
-        <w:jc w:val="both"/>
-        <w:rPr>
-          <w:rFonts w:ascii="Liberation Serif" w:hAnsi="Liberation Serif" w:cs="Liberation Serif" w:eastAsia="Liberation Serif"/>
-          <w:color w:val="auto"/>
-          <w:spacing w:val="0"/>
-          <w:position w:val="0"/>
-          <w:sz w:val="24"/>
-          <w:shd w:fill="auto" w:val="clear"/>
-        </w:rPr>
-      </w:pPr>
-    </w:p>
-    <w:p>
-      <w:pPr>
-        <w:widowControl w:val="false"/>
+        <w:suppressAutoHyphens w:val="true"/>
+        <w:spacing w:before="0" w:after="0" w:line="240"/>
+        <w:ind w:right="0" w:left="0" w:firstLine="0"/>
+        <w:jc w:val="both"/>
+        <w:rPr>
+          <w:rFonts w:ascii="Liberation Serif" w:hAnsi="Liberation Serif" w:cs="Liberation Serif" w:eastAsia="Liberation Serif"/>
+          <w:color w:val="auto"/>
+          <w:spacing w:val="0"/>
+          <w:position w:val="0"/>
+          <w:sz w:val="24"/>
+          <w:shd w:fill="auto" w:val="clear"/>
+        </w:rPr>
+      </w:pPr>
+    </w:p>
+    <w:p>
+      <w:pPr>
         <w:suppressAutoHyphens w:val="true"/>
         <w:spacing w:before="0" w:after="0" w:line="240"/>
         <w:ind w:right="0" w:left="0" w:firstLine="0"/>
@@ -2006,7 +1931,6 @@
     </w:p>
     <w:p>
       <w:pPr>
-        <w:widowControl w:val="false"/>
         <w:suppressAutoHyphens w:val="true"/>
         <w:spacing w:before="0" w:after="0" w:line="240"/>
         <w:ind w:right="0" w:left="0" w:firstLine="0"/>
@@ -2034,24 +1958,22 @@
     </w:p>
     <w:p>
       <w:pPr>
-        <w:widowControl w:val="false"/>
-        <w:suppressAutoHyphens w:val="true"/>
-        <w:spacing w:before="0" w:after="0" w:line="240"/>
-        <w:ind w:right="0" w:left="0" w:firstLine="0"/>
-        <w:jc w:val="both"/>
-        <w:rPr>
-          <w:rFonts w:ascii="Liberation Serif" w:hAnsi="Liberation Serif" w:cs="Liberation Serif" w:eastAsia="Liberation Serif"/>
-          <w:color w:val="auto"/>
-          <w:spacing w:val="0"/>
-          <w:position w:val="0"/>
-          <w:sz w:val="24"/>
-          <w:shd w:fill="auto" w:val="clear"/>
-        </w:rPr>
-      </w:pPr>
-    </w:p>
-    <w:p>
-      <w:pPr>
-        <w:widowControl w:val="false"/>
+        <w:suppressAutoHyphens w:val="true"/>
+        <w:spacing w:before="0" w:after="0" w:line="240"/>
+        <w:ind w:right="0" w:left="0" w:firstLine="0"/>
+        <w:jc w:val="both"/>
+        <w:rPr>
+          <w:rFonts w:ascii="Liberation Serif" w:hAnsi="Liberation Serif" w:cs="Liberation Serif" w:eastAsia="Liberation Serif"/>
+          <w:color w:val="auto"/>
+          <w:spacing w:val="0"/>
+          <w:position w:val="0"/>
+          <w:sz w:val="24"/>
+          <w:shd w:fill="auto" w:val="clear"/>
+        </w:rPr>
+      </w:pPr>
+    </w:p>
+    <w:p>
+      <w:pPr>
         <w:numPr>
           <w:ilvl w:val="0"/>
           <w:numId w:val="9"/>
@@ -2095,7 +2017,6 @@
     </w:p>
     <w:p>
       <w:pPr>
-        <w:widowControl w:val="false"/>
         <w:numPr>
           <w:ilvl w:val="0"/>
           <w:numId w:val="9"/>
@@ -2139,7 +2060,6 @@
     </w:p>
     <w:p>
       <w:pPr>
-        <w:widowControl w:val="false"/>
         <w:numPr>
           <w:ilvl w:val="0"/>
           <w:numId w:val="9"/>
@@ -2183,7 +2103,6 @@
     </w:p>
     <w:p>
       <w:pPr>
-        <w:widowControl w:val="false"/>
         <w:numPr>
           <w:ilvl w:val="0"/>
           <w:numId w:val="9"/>
@@ -2227,200 +2146,1024 @@
     </w:p>
     <w:p>
       <w:pPr>
-        <w:widowControl w:val="false"/>
-        <w:numPr>
-          <w:ilvl w:val="0"/>
-          <w:numId w:val="9"/>
-        </w:numPr>
-        <w:suppressAutoHyphens w:val="true"/>
-        <w:spacing w:before="0" w:after="0" w:line="240"/>
-        <w:ind w:right="0" w:left="720" w:hanging="360"/>
-        <w:jc w:val="both"/>
-        <w:rPr>
-          <w:rFonts w:ascii="Liberation Serif" w:hAnsi="Liberation Serif" w:cs="Liberation Serif" w:eastAsia="Liberation Serif"/>
-          <w:color w:val="auto"/>
-          <w:spacing w:val="0"/>
-          <w:position w:val="0"/>
-          <w:sz w:val="24"/>
-          <w:shd w:fill="auto" w:val="clear"/>
-        </w:rPr>
-      </w:pPr>
-    </w:p>
-    <w:p>
-      <w:pPr>
-        <w:widowControl w:val="false"/>
-        <w:suppressAutoHyphens w:val="true"/>
-        <w:spacing w:before="0" w:after="0" w:line="240"/>
-        <w:ind w:right="0" w:left="0" w:firstLine="0"/>
-        <w:jc w:val="both"/>
-        <w:rPr>
-          <w:rFonts w:ascii="Liberation Serif" w:hAnsi="Liberation Serif" w:cs="Liberation Serif" w:eastAsia="Liberation Serif"/>
-          <w:color w:val="auto"/>
-          <w:spacing w:val="0"/>
-          <w:position w:val="0"/>
-          <w:sz w:val="24"/>
-          <w:shd w:fill="auto" w:val="clear"/>
-        </w:rPr>
-      </w:pPr>
-    </w:p>
-    <w:p>
-      <w:pPr>
-        <w:widowControl w:val="false"/>
-        <w:suppressAutoHyphens w:val="true"/>
-        <w:spacing w:before="0" w:after="0" w:line="240"/>
-        <w:ind w:right="0" w:left="0" w:firstLine="0"/>
-        <w:jc w:val="both"/>
-        <w:rPr>
-          <w:rFonts w:ascii="Liberation Serif" w:hAnsi="Liberation Serif" w:cs="Liberation Serif" w:eastAsia="Liberation Serif"/>
-          <w:color w:val="auto"/>
-          <w:spacing w:val="0"/>
-          <w:position w:val="0"/>
-          <w:sz w:val="24"/>
-          <w:shd w:fill="auto" w:val="clear"/>
-        </w:rPr>
-      </w:pPr>
-    </w:p>
-    <w:p>
-      <w:pPr>
-        <w:widowControl w:val="false"/>
-        <w:suppressAutoHyphens w:val="true"/>
-        <w:spacing w:before="0" w:after="0" w:line="240"/>
-        <w:ind w:right="0" w:left="0" w:firstLine="0"/>
-        <w:jc w:val="both"/>
-        <w:rPr>
-          <w:rFonts w:ascii="Liberation Serif" w:hAnsi="Liberation Serif" w:cs="Liberation Serif" w:eastAsia="Liberation Serif"/>
-          <w:color w:val="auto"/>
-          <w:spacing w:val="0"/>
-          <w:position w:val="0"/>
-          <w:sz w:val="24"/>
-          <w:shd w:fill="auto" w:val="clear"/>
-        </w:rPr>
-      </w:pPr>
-    </w:p>
-    <w:p>
-      <w:pPr>
-        <w:widowControl w:val="false"/>
-        <w:suppressAutoHyphens w:val="true"/>
-        <w:spacing w:before="0" w:after="0" w:line="240"/>
-        <w:ind w:right="0" w:left="0" w:firstLine="0"/>
-        <w:jc w:val="both"/>
-        <w:rPr>
-          <w:rFonts w:ascii="Liberation Serif" w:hAnsi="Liberation Serif" w:cs="Liberation Serif" w:eastAsia="Liberation Serif"/>
-          <w:color w:val="auto"/>
-          <w:spacing w:val="0"/>
-          <w:position w:val="0"/>
-          <w:sz w:val="24"/>
-          <w:shd w:fill="auto" w:val="clear"/>
-        </w:rPr>
-      </w:pPr>
-    </w:p>
-    <w:p>
-      <w:pPr>
-        <w:widowControl w:val="false"/>
-        <w:suppressAutoHyphens w:val="true"/>
-        <w:spacing w:before="0" w:after="0" w:line="240"/>
-        <w:ind w:right="0" w:left="0" w:firstLine="0"/>
-        <w:jc w:val="both"/>
-        <w:rPr>
-          <w:rFonts w:ascii="Liberation Serif" w:hAnsi="Liberation Serif" w:cs="Liberation Serif" w:eastAsia="Liberation Serif"/>
-          <w:color w:val="auto"/>
-          <w:spacing w:val="0"/>
-          <w:position w:val="0"/>
-          <w:sz w:val="24"/>
-          <w:shd w:fill="auto" w:val="clear"/>
-        </w:rPr>
-      </w:pPr>
-    </w:p>
-    <w:p>
-      <w:pPr>
-        <w:widowControl w:val="false"/>
-        <w:suppressAutoHyphens w:val="true"/>
-        <w:spacing w:before="0" w:after="0" w:line="240"/>
-        <w:ind w:right="0" w:left="0" w:firstLine="0"/>
-        <w:jc w:val="both"/>
-        <w:rPr>
-          <w:rFonts w:ascii="Liberation Serif" w:hAnsi="Liberation Serif" w:cs="Liberation Serif" w:eastAsia="Liberation Serif"/>
-          <w:color w:val="auto"/>
-          <w:spacing w:val="0"/>
-          <w:position w:val="0"/>
-          <w:sz w:val="24"/>
-          <w:shd w:fill="auto" w:val="clear"/>
-        </w:rPr>
-      </w:pPr>
-    </w:p>
-    <w:p>
-      <w:pPr>
-        <w:widowControl w:val="false"/>
-        <w:suppressAutoHyphens w:val="true"/>
-        <w:spacing w:before="0" w:after="0" w:line="240"/>
-        <w:ind w:right="0" w:left="0" w:firstLine="0"/>
-        <w:jc w:val="both"/>
-        <w:rPr>
-          <w:rFonts w:ascii="Liberation Serif" w:hAnsi="Liberation Serif" w:cs="Liberation Serif" w:eastAsia="Liberation Serif"/>
-          <w:color w:val="auto"/>
-          <w:spacing w:val="0"/>
-          <w:position w:val="0"/>
-          <w:sz w:val="24"/>
-          <w:u w:val="single"/>
-          <w:shd w:fill="auto" w:val="clear"/>
-        </w:rPr>
-      </w:pPr>
-    </w:p>
-    <w:p>
-      <w:pPr>
-        <w:widowControl w:val="false"/>
-        <w:suppressAutoHyphens w:val="true"/>
-        <w:spacing w:before="0" w:after="0" w:line="240"/>
-        <w:ind w:right="0" w:left="0" w:firstLine="0"/>
-        <w:jc w:val="both"/>
-        <w:rPr>
-          <w:rFonts w:ascii="Liberation Serif" w:hAnsi="Liberation Serif" w:cs="Liberation Serif" w:eastAsia="Liberation Serif"/>
-          <w:color w:val="auto"/>
-          <w:spacing w:val="0"/>
-          <w:position w:val="0"/>
-          <w:sz w:val="24"/>
-          <w:u w:val="single"/>
-          <w:shd w:fill="auto" w:val="clear"/>
-        </w:rPr>
-      </w:pPr>
-    </w:p>
-    <w:p>
-      <w:pPr>
-        <w:widowControl w:val="false"/>
-        <w:suppressAutoHyphens w:val="true"/>
-        <w:spacing w:before="0" w:after="0" w:line="240"/>
-        <w:ind w:right="0" w:left="0" w:firstLine="0"/>
-        <w:jc w:val="both"/>
-        <w:rPr>
-          <w:rFonts w:ascii="Liberation Serif" w:hAnsi="Liberation Serif" w:cs="Liberation Serif" w:eastAsia="Liberation Serif"/>
-          <w:color w:val="auto"/>
-          <w:spacing w:val="0"/>
-          <w:position w:val="0"/>
-          <w:sz w:val="24"/>
-          <w:shd w:fill="auto" w:val="clear"/>
-        </w:rPr>
-      </w:pPr>
-    </w:p>
-    <w:p>
-      <w:pPr>
-        <w:widowControl w:val="false"/>
-        <w:suppressAutoHyphens w:val="true"/>
-        <w:spacing w:before="0" w:after="0" w:line="240"/>
-        <w:ind w:right="0" w:left="0" w:firstLine="0"/>
-        <w:jc w:val="both"/>
-        <w:rPr>
-          <w:rFonts w:ascii="Liberation Serif" w:hAnsi="Liberation Serif" w:cs="Liberation Serif" w:eastAsia="Liberation Serif"/>
-          <w:color w:val="auto"/>
-          <w:spacing w:val="0"/>
-          <w:position w:val="0"/>
-          <w:sz w:val="24"/>
-          <w:shd w:fill="auto" w:val="clear"/>
-        </w:rPr>
-      </w:pPr>
-    </w:p>
-    <w:p>
-      <w:pPr>
-        <w:widowControl w:val="false"/>
+        <w:suppressAutoHyphens w:val="true"/>
+        <w:spacing w:before="0" w:after="0" w:line="240"/>
+        <w:ind w:right="0" w:left="0" w:firstLine="0"/>
+        <w:jc w:val="both"/>
+        <w:rPr>
+          <w:rFonts w:ascii="Liberation Serif" w:hAnsi="Liberation Serif" w:cs="Liberation Serif" w:eastAsia="Liberation Serif"/>
+          <w:color w:val="auto"/>
+          <w:spacing w:val="0"/>
+          <w:position w:val="0"/>
+          <w:sz w:val="24"/>
+          <w:shd w:fill="auto" w:val="clear"/>
+        </w:rPr>
+      </w:pPr>
+    </w:p>
+    <w:p>
+      <w:pPr>
+        <w:suppressAutoHyphens w:val="true"/>
+        <w:spacing w:before="0" w:after="0" w:line="240"/>
+        <w:ind w:right="0" w:left="0" w:firstLine="0"/>
+        <w:jc w:val="both"/>
+        <w:rPr>
+          <w:rFonts w:ascii="Liberation Serif" w:hAnsi="Liberation Serif" w:cs="Liberation Serif" w:eastAsia="Liberation Serif"/>
+          <w:color w:val="auto"/>
+          <w:spacing w:val="0"/>
+          <w:position w:val="0"/>
+          <w:sz w:val="24"/>
+          <w:shd w:fill="auto" w:val="clear"/>
+        </w:rPr>
+      </w:pPr>
+    </w:p>
+    <w:p>
+      <w:pPr>
+        <w:suppressAutoHyphens w:val="true"/>
+        <w:spacing w:before="0" w:after="0" w:line="240"/>
+        <w:ind w:right="0" w:left="0" w:firstLine="0"/>
+        <w:jc w:val="both"/>
+        <w:rPr>
+          <w:rFonts w:ascii="Liberation Serif" w:hAnsi="Liberation Serif" w:cs="Liberation Serif" w:eastAsia="Liberation Serif"/>
+          <w:b/>
+          <w:color w:val="auto"/>
+          <w:spacing w:val="0"/>
+          <w:position w:val="0"/>
+          <w:sz w:val="24"/>
+          <w:shd w:fill="auto" w:val="clear"/>
+        </w:rPr>
+      </w:pPr>
+      <w:r>
+        <w:rPr>
+          <w:rFonts w:ascii="Liberation Serif" w:hAnsi="Liberation Serif" w:cs="Liberation Serif" w:eastAsia="Liberation Serif"/>
+          <w:b/>
+          <w:color w:val="auto"/>
+          <w:spacing w:val="0"/>
+          <w:position w:val="0"/>
+          <w:sz w:val="24"/>
+          <w:shd w:fill="auto" w:val="clear"/>
+        </w:rPr>
+        <w:t xml:space="preserve">Data Dictionary</w:t>
+      </w:r>
+    </w:p>
+    <w:p>
+      <w:pPr>
+        <w:suppressAutoHyphens w:val="true"/>
+        <w:spacing w:before="0" w:after="0" w:line="240"/>
+        <w:ind w:right="0" w:left="0" w:firstLine="0"/>
+        <w:jc w:val="both"/>
+        <w:rPr>
+          <w:rFonts w:ascii="Liberation Serif" w:hAnsi="Liberation Serif" w:cs="Liberation Serif" w:eastAsia="Liberation Serif"/>
+          <w:color w:val="auto"/>
+          <w:spacing w:val="0"/>
+          <w:position w:val="0"/>
+          <w:sz w:val="24"/>
+          <w:shd w:fill="auto" w:val="clear"/>
+        </w:rPr>
+      </w:pPr>
+    </w:p>
+    <w:p>
+      <w:pPr>
+        <w:suppressAutoHyphens w:val="true"/>
+        <w:spacing w:before="0" w:after="0" w:line="240"/>
+        <w:ind w:right="0" w:left="0" w:firstLine="0"/>
+        <w:jc w:val="both"/>
+        <w:rPr>
+          <w:rFonts w:ascii="Liberation Serif" w:hAnsi="Liberation Serif" w:cs="Liberation Serif" w:eastAsia="Liberation Serif"/>
+          <w:color w:val="auto"/>
+          <w:spacing w:val="0"/>
+          <w:position w:val="0"/>
+          <w:sz w:val="24"/>
+          <w:shd w:fill="auto" w:val="clear"/>
+        </w:rPr>
+      </w:pPr>
+      <w:r>
+        <w:rPr>
+          <w:rFonts w:ascii="Liberation Serif" w:hAnsi="Liberation Serif" w:cs="Liberation Serif" w:eastAsia="Liberation Serif"/>
+          <w:color w:val="auto"/>
+          <w:spacing w:val="0"/>
+          <w:position w:val="0"/>
+          <w:sz w:val="24"/>
+          <w:shd w:fill="auto" w:val="clear"/>
+        </w:rPr>
+        <w:t xml:space="preserve">It is used to document tables and relationships. This way, other users or the creator of the database itself can read and understand how the database model was developed. The image below (in portuguese) shows the tables, their relationships with other tables, their relationship names and descriptions.</w:t>
+      </w:r>
+    </w:p>
+    <w:p>
+      <w:pPr>
+        <w:suppressAutoHyphens w:val="true"/>
+        <w:spacing w:before="0" w:after="0" w:line="240"/>
+        <w:ind w:right="0" w:left="0" w:firstLine="0"/>
+        <w:jc w:val="both"/>
+        <w:rPr>
+          <w:rFonts w:ascii="Liberation Serif" w:hAnsi="Liberation Serif" w:cs="Liberation Serif" w:eastAsia="Liberation Serif"/>
+          <w:color w:val="auto"/>
+          <w:spacing w:val="0"/>
+          <w:position w:val="0"/>
+          <w:sz w:val="24"/>
+          <w:shd w:fill="auto" w:val="clear"/>
+        </w:rPr>
+      </w:pPr>
+    </w:p>
+    <w:p>
+      <w:pPr>
+        <w:suppressAutoHyphens w:val="true"/>
+        <w:spacing w:before="0" w:after="0" w:line="240"/>
+        <w:ind w:right="0" w:left="0" w:firstLine="0"/>
+        <w:jc w:val="both"/>
+        <w:rPr>
+          <w:rFonts w:ascii="Liberation Serif" w:hAnsi="Liberation Serif" w:cs="Liberation Serif" w:eastAsia="Liberation Serif"/>
+          <w:color w:val="auto"/>
+          <w:spacing w:val="0"/>
+          <w:position w:val="0"/>
+          <w:sz w:val="24"/>
+          <w:shd w:fill="auto" w:val="clear"/>
+        </w:rPr>
+      </w:pPr>
+    </w:p>
+    <w:p>
+      <w:pPr>
+        <w:suppressAutoHyphens w:val="true"/>
+        <w:spacing w:before="0" w:after="0" w:line="240"/>
+        <w:ind w:right="0" w:left="0" w:firstLine="0"/>
+        <w:jc w:val="both"/>
+        <w:rPr>
+          <w:rFonts w:ascii="Liberation Serif" w:hAnsi="Liberation Serif" w:cs="Liberation Serif" w:eastAsia="Liberation Serif"/>
+          <w:color w:val="auto"/>
+          <w:spacing w:val="0"/>
+          <w:position w:val="0"/>
+          <w:sz w:val="24"/>
+          <w:shd w:fill="auto" w:val="clear"/>
+        </w:rPr>
+      </w:pPr>
+      <w:r>
+        <w:object w:dxaOrig="8303" w:dyaOrig="2531">
+          <v:rect xmlns:o="urn:schemas-microsoft-com:office:office" xmlns:v="urn:schemas-microsoft-com:vml" id="rectole0000000005" style="width:415.150000pt;height:126.550000pt" o:preferrelative="t" o:ole="">
+            <o:lock v:ext="edit"/>
+            <v:imagedata xmlns:r="http://schemas.openxmlformats.org/officeDocument/2006/relationships" r:id="docRId11" o:title=""/>
+          </v:rect>
+          <o:OLEObject xmlns:r="http://schemas.openxmlformats.org/officeDocument/2006/relationships" xmlns:o="urn:schemas-microsoft-com:office:office" Type="Embed" ProgID="StaticMetafile" DrawAspect="Content" ObjectID="0000000005" ShapeID="rectole0000000005" r:id="docRId10"/>
+        </w:object>
+      </w:r>
+    </w:p>
+    <w:p>
+      <w:pPr>
+        <w:suppressAutoHyphens w:val="true"/>
+        <w:spacing w:before="0" w:after="0" w:line="240"/>
+        <w:ind w:right="0" w:left="0" w:firstLine="0"/>
+        <w:jc w:val="both"/>
+        <w:rPr>
+          <w:rFonts w:ascii="Liberation Serif" w:hAnsi="Liberation Serif" w:cs="Liberation Serif" w:eastAsia="Liberation Serif"/>
+          <w:color w:val="auto"/>
+          <w:spacing w:val="0"/>
+          <w:position w:val="0"/>
+          <w:sz w:val="24"/>
+          <w:shd w:fill="auto" w:val="clear"/>
+        </w:rPr>
+      </w:pPr>
+    </w:p>
+    <w:p>
+      <w:pPr>
+        <w:suppressAutoHyphens w:val="true"/>
+        <w:spacing w:before="0" w:after="0" w:line="240"/>
+        <w:ind w:right="0" w:left="0" w:firstLine="0"/>
+        <w:jc w:val="both"/>
+        <w:rPr>
+          <w:rFonts w:ascii="Liberation Serif" w:hAnsi="Liberation Serif" w:cs="Liberation Serif" w:eastAsia="Liberation Serif"/>
+          <w:color w:val="auto"/>
+          <w:spacing w:val="0"/>
+          <w:position w:val="0"/>
+          <w:sz w:val="24"/>
+          <w:shd w:fill="auto" w:val="clear"/>
+        </w:rPr>
+      </w:pPr>
+    </w:p>
+    <w:p>
+      <w:pPr>
+        <w:suppressAutoHyphens w:val="true"/>
+        <w:spacing w:before="0" w:after="0" w:line="240"/>
+        <w:ind w:right="0" w:left="0" w:firstLine="0"/>
+        <w:jc w:val="both"/>
+        <w:rPr>
+          <w:rFonts w:ascii="Liberation Serif" w:hAnsi="Liberation Serif" w:cs="Liberation Serif" w:eastAsia="Liberation Serif"/>
+          <w:color w:val="auto"/>
+          <w:spacing w:val="0"/>
+          <w:position w:val="0"/>
+          <w:sz w:val="24"/>
+          <w:shd w:fill="auto" w:val="clear"/>
+        </w:rPr>
+      </w:pPr>
+      <w:r>
+        <w:rPr>
+          <w:rFonts w:ascii="Liberation Serif" w:hAnsi="Liberation Serif" w:cs="Liberation Serif" w:eastAsia="Liberation Serif"/>
+          <w:color w:val="auto"/>
+          <w:spacing w:val="0"/>
+          <w:position w:val="0"/>
+          <w:sz w:val="24"/>
+          <w:shd w:fill="auto" w:val="clear"/>
+        </w:rPr>
+        <w:t xml:space="preserve">We can describe the attributes of each table by specifying their attribute name, data type, constraints (PK, FK, unique, etc) and providing a description for each attribute.</w:t>
+      </w:r>
+    </w:p>
+    <w:p>
+      <w:pPr>
+        <w:suppressAutoHyphens w:val="true"/>
+        <w:spacing w:before="0" w:after="0" w:line="240"/>
+        <w:ind w:right="0" w:left="0" w:firstLine="0"/>
+        <w:jc w:val="both"/>
+        <w:rPr>
+          <w:rFonts w:ascii="Liberation Serif" w:hAnsi="Liberation Serif" w:cs="Liberation Serif" w:eastAsia="Liberation Serif"/>
+          <w:color w:val="auto"/>
+          <w:spacing w:val="0"/>
+          <w:position w:val="0"/>
+          <w:sz w:val="24"/>
+          <w:shd w:fill="auto" w:val="clear"/>
+        </w:rPr>
+      </w:pPr>
+    </w:p>
+    <w:p>
+      <w:pPr>
+        <w:suppressAutoHyphens w:val="true"/>
+        <w:spacing w:before="0" w:after="0" w:line="240"/>
+        <w:ind w:right="0" w:left="0" w:firstLine="0"/>
+        <w:jc w:val="both"/>
+        <w:rPr>
+          <w:rFonts w:ascii="Liberation Serif" w:hAnsi="Liberation Serif" w:cs="Liberation Serif" w:eastAsia="Liberation Serif"/>
+          <w:color w:val="auto"/>
+          <w:spacing w:val="0"/>
+          <w:position w:val="0"/>
+          <w:sz w:val="24"/>
+          <w:shd w:fill="auto" w:val="clear"/>
+        </w:rPr>
+      </w:pPr>
+    </w:p>
+    <w:p>
+      <w:pPr>
+        <w:suppressAutoHyphens w:val="true"/>
+        <w:spacing w:before="0" w:after="0" w:line="240"/>
+        <w:ind w:right="0" w:left="0" w:firstLine="0"/>
+        <w:jc w:val="both"/>
+        <w:rPr>
+          <w:rFonts w:ascii="Liberation Serif" w:hAnsi="Liberation Serif" w:cs="Liberation Serif" w:eastAsia="Liberation Serif"/>
+          <w:color w:val="auto"/>
+          <w:spacing w:val="0"/>
+          <w:position w:val="0"/>
+          <w:sz w:val="24"/>
+          <w:shd w:fill="auto" w:val="clear"/>
+        </w:rPr>
+      </w:pPr>
+      <w:r>
+        <w:object w:dxaOrig="8303" w:dyaOrig="1056">
+          <v:rect xmlns:o="urn:schemas-microsoft-com:office:office" xmlns:v="urn:schemas-microsoft-com:vml" id="rectole0000000006" style="width:415.150000pt;height:52.800000pt" o:preferrelative="t" o:ole="">
+            <o:lock v:ext="edit"/>
+            <v:imagedata xmlns:r="http://schemas.openxmlformats.org/officeDocument/2006/relationships" r:id="docRId13" o:title=""/>
+          </v:rect>
+          <o:OLEObject xmlns:r="http://schemas.openxmlformats.org/officeDocument/2006/relationships" xmlns:o="urn:schemas-microsoft-com:office:office" Type="Embed" ProgID="StaticMetafile" DrawAspect="Content" ObjectID="0000000006" ShapeID="rectole0000000006" r:id="docRId12"/>
+        </w:object>
+      </w:r>
+    </w:p>
+    <w:p>
+      <w:pPr>
+        <w:suppressAutoHyphens w:val="true"/>
+        <w:spacing w:before="0" w:after="0" w:line="240"/>
+        <w:ind w:right="0" w:left="0" w:firstLine="0"/>
+        <w:jc w:val="both"/>
+        <w:rPr>
+          <w:rFonts w:ascii="Liberation Serif" w:hAnsi="Liberation Serif" w:cs="Liberation Serif" w:eastAsia="Liberation Serif"/>
+          <w:color w:val="auto"/>
+          <w:spacing w:val="0"/>
+          <w:position w:val="0"/>
+          <w:sz w:val="24"/>
+          <w:shd w:fill="auto" w:val="clear"/>
+        </w:rPr>
+      </w:pPr>
+    </w:p>
+    <w:p>
+      <w:pPr>
+        <w:suppressAutoHyphens w:val="true"/>
+        <w:spacing w:before="0" w:after="0" w:line="240"/>
+        <w:ind w:right="0" w:left="0" w:firstLine="0"/>
+        <w:jc w:val="both"/>
+        <w:rPr>
+          <w:rFonts w:ascii="Liberation Serif" w:hAnsi="Liberation Serif" w:cs="Liberation Serif" w:eastAsia="Liberation Serif"/>
+          <w:color w:val="auto"/>
+          <w:spacing w:val="0"/>
+          <w:position w:val="0"/>
+          <w:sz w:val="24"/>
+          <w:shd w:fill="auto" w:val="clear"/>
+        </w:rPr>
+      </w:pPr>
+    </w:p>
+    <w:p>
+      <w:pPr>
+        <w:suppressAutoHyphens w:val="true"/>
+        <w:spacing w:before="0" w:after="0" w:line="240"/>
+        <w:ind w:right="0" w:left="0" w:firstLine="0"/>
+        <w:jc w:val="both"/>
+        <w:rPr>
+          <w:rFonts w:ascii="Liberation Serif" w:hAnsi="Liberation Serif" w:cs="Liberation Serif" w:eastAsia="Liberation Serif"/>
+          <w:color w:val="auto"/>
+          <w:spacing w:val="0"/>
+          <w:position w:val="0"/>
+          <w:sz w:val="24"/>
+          <w:shd w:fill="auto" w:val="clear"/>
+        </w:rPr>
+      </w:pPr>
+      <w:r>
+        <w:rPr>
+          <w:rFonts w:ascii="Liberation Serif" w:hAnsi="Liberation Serif" w:cs="Liberation Serif" w:eastAsia="Liberation Serif"/>
+          <w:color w:val="auto"/>
+          <w:spacing w:val="0"/>
+          <w:position w:val="0"/>
+          <w:sz w:val="24"/>
+          <w:shd w:fill="auto" w:val="clear"/>
+        </w:rPr>
+        <w:t xml:space="preserve">All the other entities/tables of the database will have similar information like the table above: name of each attribute, data type, constraints and description.</w:t>
+      </w:r>
+    </w:p>
+    <w:p>
+      <w:pPr>
+        <w:suppressAutoHyphens w:val="true"/>
+        <w:spacing w:before="0" w:after="0" w:line="240"/>
+        <w:ind w:right="0" w:left="0" w:firstLine="0"/>
+        <w:jc w:val="both"/>
+        <w:rPr>
+          <w:rFonts w:ascii="Liberation Serif" w:hAnsi="Liberation Serif" w:cs="Liberation Serif" w:eastAsia="Liberation Serif"/>
+          <w:color w:val="auto"/>
+          <w:spacing w:val="0"/>
+          <w:position w:val="0"/>
+          <w:sz w:val="24"/>
+          <w:shd w:fill="auto" w:val="clear"/>
+        </w:rPr>
+      </w:pPr>
+    </w:p>
+    <w:p>
+      <w:pPr>
+        <w:suppressAutoHyphens w:val="true"/>
+        <w:spacing w:before="0" w:after="0" w:line="240"/>
+        <w:ind w:right="0" w:left="0" w:firstLine="0"/>
+        <w:jc w:val="both"/>
+        <w:rPr>
+          <w:rFonts w:ascii="Liberation Serif" w:hAnsi="Liberation Serif" w:cs="Liberation Serif" w:eastAsia="Liberation Serif"/>
+          <w:color w:val="auto"/>
+          <w:spacing w:val="0"/>
+          <w:position w:val="0"/>
+          <w:sz w:val="24"/>
+          <w:shd w:fill="auto" w:val="clear"/>
+        </w:rPr>
+      </w:pPr>
+    </w:p>
+    <w:p>
+      <w:pPr>
+        <w:suppressAutoHyphens w:val="true"/>
+        <w:spacing w:before="0" w:after="0" w:line="240"/>
+        <w:ind w:right="0" w:left="0" w:firstLine="0"/>
+        <w:jc w:val="both"/>
+        <w:rPr>
+          <w:rFonts w:ascii="Liberation Serif" w:hAnsi="Liberation Serif" w:cs="Liberation Serif" w:eastAsia="Liberation Serif"/>
+          <w:color w:val="auto"/>
+          <w:spacing w:val="0"/>
+          <w:position w:val="0"/>
+          <w:sz w:val="24"/>
+          <w:shd w:fill="auto" w:val="clear"/>
+        </w:rPr>
+      </w:pPr>
+      <w:r>
+        <w:object w:dxaOrig="8303" w:dyaOrig="1296">
+          <v:rect xmlns:o="urn:schemas-microsoft-com:office:office" xmlns:v="urn:schemas-microsoft-com:vml" id="rectole0000000007" style="width:415.150000pt;height:64.800000pt" o:preferrelative="t" o:ole="">
+            <o:lock v:ext="edit"/>
+            <v:imagedata xmlns:r="http://schemas.openxmlformats.org/officeDocument/2006/relationships" r:id="docRId15" o:title=""/>
+          </v:rect>
+          <o:OLEObject xmlns:r="http://schemas.openxmlformats.org/officeDocument/2006/relationships" xmlns:o="urn:schemas-microsoft-com:office:office" Type="Embed" ProgID="StaticMetafile" DrawAspect="Content" ObjectID="0000000007" ShapeID="rectole0000000007" r:id="docRId14"/>
+        </w:object>
+      </w:r>
+    </w:p>
+    <w:p>
+      <w:pPr>
+        <w:suppressAutoHyphens w:val="true"/>
+        <w:spacing w:before="0" w:after="0" w:line="240"/>
+        <w:ind w:right="0" w:left="0" w:firstLine="0"/>
+        <w:jc w:val="both"/>
+        <w:rPr>
+          <w:rFonts w:ascii="Liberation Serif" w:hAnsi="Liberation Serif" w:cs="Liberation Serif" w:eastAsia="Liberation Serif"/>
+          <w:color w:val="auto"/>
+          <w:spacing w:val="0"/>
+          <w:position w:val="0"/>
+          <w:sz w:val="24"/>
+          <w:shd w:fill="auto" w:val="clear"/>
+        </w:rPr>
+      </w:pPr>
+    </w:p>
+    <w:p>
+      <w:pPr>
+        <w:suppressAutoHyphens w:val="true"/>
+        <w:spacing w:before="0" w:after="0" w:line="240"/>
+        <w:ind w:right="0" w:left="0" w:firstLine="0"/>
+        <w:jc w:val="both"/>
+        <w:rPr>
+          <w:rFonts w:ascii="Liberation Serif" w:hAnsi="Liberation Serif" w:cs="Liberation Serif" w:eastAsia="Liberation Serif"/>
+          <w:color w:val="auto"/>
+          <w:spacing w:val="0"/>
+          <w:position w:val="0"/>
+          <w:sz w:val="24"/>
+          <w:shd w:fill="auto" w:val="clear"/>
+        </w:rPr>
+      </w:pPr>
+    </w:p>
+    <w:p>
+      <w:pPr>
+        <w:suppressAutoHyphens w:val="true"/>
+        <w:spacing w:before="0" w:after="0" w:line="240"/>
+        <w:ind w:right="0" w:left="0" w:firstLine="0"/>
+        <w:jc w:val="both"/>
+        <w:rPr>
+          <w:rFonts w:ascii="Liberation Serif" w:hAnsi="Liberation Serif" w:cs="Liberation Serif" w:eastAsia="Liberation Serif"/>
+          <w:color w:val="auto"/>
+          <w:spacing w:val="0"/>
+          <w:position w:val="0"/>
+          <w:sz w:val="24"/>
+          <w:shd w:fill="auto" w:val="clear"/>
+        </w:rPr>
+      </w:pPr>
+      <w:r>
+        <w:object w:dxaOrig="8303" w:dyaOrig="1260">
+          <v:rect xmlns:o="urn:schemas-microsoft-com:office:office" xmlns:v="urn:schemas-microsoft-com:vml" id="rectole0000000008" style="width:415.150000pt;height:63.000000pt" o:preferrelative="t" o:ole="">
+            <o:lock v:ext="edit"/>
+            <v:imagedata xmlns:r="http://schemas.openxmlformats.org/officeDocument/2006/relationships" r:id="docRId17" o:title=""/>
+          </v:rect>
+          <o:OLEObject xmlns:r="http://schemas.openxmlformats.org/officeDocument/2006/relationships" xmlns:o="urn:schemas-microsoft-com:office:office" Type="Embed" ProgID="StaticMetafile" DrawAspect="Content" ObjectID="0000000008" ShapeID="rectole0000000008" r:id="docRId16"/>
+        </w:object>
+      </w:r>
+    </w:p>
+    <w:p>
+      <w:pPr>
+        <w:suppressAutoHyphens w:val="true"/>
+        <w:spacing w:before="0" w:after="0" w:line="240"/>
+        <w:ind w:right="0" w:left="0" w:firstLine="0"/>
+        <w:jc w:val="both"/>
+        <w:rPr>
+          <w:rFonts w:ascii="Liberation Serif" w:hAnsi="Liberation Serif" w:cs="Liberation Serif" w:eastAsia="Liberation Serif"/>
+          <w:color w:val="auto"/>
+          <w:spacing w:val="0"/>
+          <w:position w:val="0"/>
+          <w:sz w:val="24"/>
+          <w:shd w:fill="auto" w:val="clear"/>
+        </w:rPr>
+      </w:pPr>
+    </w:p>
+    <w:p>
+      <w:pPr>
+        <w:suppressAutoHyphens w:val="true"/>
+        <w:spacing w:before="0" w:after="0" w:line="240"/>
+        <w:ind w:right="0" w:left="0" w:firstLine="0"/>
+        <w:jc w:val="both"/>
+        <w:rPr>
+          <w:rFonts w:ascii="Liberation Serif" w:hAnsi="Liberation Serif" w:cs="Liberation Serif" w:eastAsia="Liberation Serif"/>
+          <w:color w:val="auto"/>
+          <w:spacing w:val="0"/>
+          <w:position w:val="0"/>
+          <w:sz w:val="24"/>
+          <w:shd w:fill="auto" w:val="clear"/>
+        </w:rPr>
+      </w:pPr>
+    </w:p>
+    <w:p>
+      <w:pPr>
+        <w:suppressAutoHyphens w:val="true"/>
+        <w:spacing w:before="0" w:after="0" w:line="240"/>
+        <w:ind w:right="0" w:left="0" w:firstLine="0"/>
+        <w:jc w:val="both"/>
+        <w:rPr>
+          <w:rFonts w:ascii="Liberation Serif" w:hAnsi="Liberation Serif" w:cs="Liberation Serif" w:eastAsia="Liberation Serif"/>
+          <w:color w:val="auto"/>
+          <w:spacing w:val="0"/>
+          <w:position w:val="0"/>
+          <w:sz w:val="24"/>
+          <w:shd w:fill="auto" w:val="clear"/>
+        </w:rPr>
+      </w:pPr>
+      <w:r>
+        <w:object w:dxaOrig="8303" w:dyaOrig="852">
+          <v:rect xmlns:o="urn:schemas-microsoft-com:office:office" xmlns:v="urn:schemas-microsoft-com:vml" id="rectole0000000009" style="width:415.150000pt;height:42.600000pt" o:preferrelative="t" o:ole="">
+            <o:lock v:ext="edit"/>
+            <v:imagedata xmlns:r="http://schemas.openxmlformats.org/officeDocument/2006/relationships" r:id="docRId19" o:title=""/>
+          </v:rect>
+          <o:OLEObject xmlns:r="http://schemas.openxmlformats.org/officeDocument/2006/relationships" xmlns:o="urn:schemas-microsoft-com:office:office" Type="Embed" ProgID="StaticMetafile" DrawAspect="Content" ObjectID="0000000009" ShapeID="rectole0000000009" r:id="docRId18"/>
+        </w:object>
+      </w:r>
+    </w:p>
+    <w:p>
+      <w:pPr>
+        <w:suppressAutoHyphens w:val="true"/>
+        <w:spacing w:before="0" w:after="0" w:line="240"/>
+        <w:ind w:right="0" w:left="0" w:firstLine="0"/>
+        <w:jc w:val="both"/>
+        <w:rPr>
+          <w:rFonts w:ascii="Liberation Serif" w:hAnsi="Liberation Serif" w:cs="Liberation Serif" w:eastAsia="Liberation Serif"/>
+          <w:color w:val="auto"/>
+          <w:spacing w:val="0"/>
+          <w:position w:val="0"/>
+          <w:sz w:val="24"/>
+          <w:shd w:fill="auto" w:val="clear"/>
+        </w:rPr>
+      </w:pPr>
+    </w:p>
+    <w:p>
+      <w:pPr>
+        <w:suppressAutoHyphens w:val="true"/>
+        <w:spacing w:before="0" w:after="0" w:line="240"/>
+        <w:ind w:right="0" w:left="0" w:firstLine="0"/>
+        <w:jc w:val="both"/>
+        <w:rPr>
+          <w:rFonts w:ascii="Liberation Serif" w:hAnsi="Liberation Serif" w:cs="Liberation Serif" w:eastAsia="Liberation Serif"/>
+          <w:color w:val="auto"/>
+          <w:spacing w:val="0"/>
+          <w:position w:val="0"/>
+          <w:sz w:val="24"/>
+          <w:shd w:fill="auto" w:val="clear"/>
+        </w:rPr>
+      </w:pPr>
+    </w:p>
+    <w:p>
+      <w:pPr>
+        <w:suppressAutoHyphens w:val="true"/>
+        <w:spacing w:before="0" w:after="0" w:line="240"/>
+        <w:ind w:right="0" w:left="0" w:firstLine="0"/>
+        <w:jc w:val="both"/>
+        <w:rPr>
+          <w:rFonts w:ascii="Liberation Serif" w:hAnsi="Liberation Serif" w:cs="Liberation Serif" w:eastAsia="Liberation Serif"/>
+          <w:color w:val="auto"/>
+          <w:spacing w:val="0"/>
+          <w:position w:val="0"/>
+          <w:sz w:val="24"/>
+          <w:shd w:fill="auto" w:val="clear"/>
+        </w:rPr>
+      </w:pPr>
+      <w:r>
+        <w:object w:dxaOrig="8303" w:dyaOrig="1967">
+          <v:rect xmlns:o="urn:schemas-microsoft-com:office:office" xmlns:v="urn:schemas-microsoft-com:vml" id="rectole0000000010" style="width:415.150000pt;height:98.350000pt" o:preferrelative="t" o:ole="">
+            <o:lock v:ext="edit"/>
+            <v:imagedata xmlns:r="http://schemas.openxmlformats.org/officeDocument/2006/relationships" r:id="docRId21" o:title=""/>
+          </v:rect>
+          <o:OLEObject xmlns:r="http://schemas.openxmlformats.org/officeDocument/2006/relationships" xmlns:o="urn:schemas-microsoft-com:office:office" Type="Embed" ProgID="StaticMetafile" DrawAspect="Content" ObjectID="0000000010" ShapeID="rectole0000000010" r:id="docRId20"/>
+        </w:object>
+      </w:r>
+    </w:p>
+    <w:p>
+      <w:pPr>
+        <w:suppressAutoHyphens w:val="true"/>
+        <w:spacing w:before="0" w:after="0" w:line="240"/>
+        <w:ind w:right="0" w:left="0" w:firstLine="0"/>
+        <w:jc w:val="both"/>
+        <w:rPr>
+          <w:rFonts w:ascii="Liberation Serif" w:hAnsi="Liberation Serif" w:cs="Liberation Serif" w:eastAsia="Liberation Serif"/>
+          <w:color w:val="auto"/>
+          <w:spacing w:val="0"/>
+          <w:position w:val="0"/>
+          <w:sz w:val="24"/>
+          <w:shd w:fill="auto" w:val="clear"/>
+        </w:rPr>
+      </w:pPr>
+    </w:p>
+    <w:p>
+      <w:pPr>
+        <w:suppressAutoHyphens w:val="true"/>
+        <w:spacing w:before="0" w:after="0" w:line="240"/>
+        <w:ind w:right="0" w:left="0" w:firstLine="0"/>
+        <w:jc w:val="both"/>
+        <w:rPr>
+          <w:rFonts w:ascii="Liberation Serif" w:hAnsi="Liberation Serif" w:cs="Liberation Serif" w:eastAsia="Liberation Serif"/>
+          <w:color w:val="auto"/>
+          <w:spacing w:val="0"/>
+          <w:position w:val="0"/>
+          <w:sz w:val="24"/>
+          <w:shd w:fill="auto" w:val="clear"/>
+        </w:rPr>
+      </w:pPr>
+    </w:p>
+    <w:p>
+      <w:pPr>
+        <w:suppressAutoHyphens w:val="true"/>
+        <w:spacing w:before="0" w:after="0" w:line="240"/>
+        <w:ind w:right="0" w:left="0" w:firstLine="0"/>
+        <w:jc w:val="both"/>
+        <w:rPr>
+          <w:rFonts w:ascii="Liberation Serif" w:hAnsi="Liberation Serif" w:cs="Liberation Serif" w:eastAsia="Liberation Serif"/>
+          <w:color w:val="auto"/>
+          <w:spacing w:val="0"/>
+          <w:position w:val="0"/>
+          <w:sz w:val="24"/>
+          <w:shd w:fill="auto" w:val="clear"/>
+        </w:rPr>
+      </w:pPr>
+      <w:r>
+        <w:object w:dxaOrig="8303" w:dyaOrig="2196">
+          <v:rect xmlns:o="urn:schemas-microsoft-com:office:office" xmlns:v="urn:schemas-microsoft-com:vml" id="rectole0000000011" style="width:415.150000pt;height:109.800000pt" o:preferrelative="t" o:ole="">
+            <o:lock v:ext="edit"/>
+            <v:imagedata xmlns:r="http://schemas.openxmlformats.org/officeDocument/2006/relationships" r:id="docRId23" o:title=""/>
+          </v:rect>
+          <o:OLEObject xmlns:r="http://schemas.openxmlformats.org/officeDocument/2006/relationships" xmlns:o="urn:schemas-microsoft-com:office:office" Type="Embed" ProgID="StaticMetafile" DrawAspect="Content" ObjectID="0000000011" ShapeID="rectole0000000011" r:id="docRId22"/>
+        </w:object>
+      </w:r>
+    </w:p>
+    <w:p>
+      <w:pPr>
+        <w:suppressAutoHyphens w:val="true"/>
+        <w:spacing w:before="0" w:after="0" w:line="240"/>
+        <w:ind w:right="0" w:left="0" w:firstLine="0"/>
+        <w:jc w:val="both"/>
+        <w:rPr>
+          <w:rFonts w:ascii="Liberation Serif" w:hAnsi="Liberation Serif" w:cs="Liberation Serif" w:eastAsia="Liberation Serif"/>
+          <w:color w:val="auto"/>
+          <w:spacing w:val="0"/>
+          <w:position w:val="0"/>
+          <w:sz w:val="24"/>
+          <w:shd w:fill="auto" w:val="clear"/>
+        </w:rPr>
+      </w:pPr>
+    </w:p>
+    <w:p>
+      <w:pPr>
+        <w:suppressAutoHyphens w:val="true"/>
+        <w:spacing w:before="0" w:after="0" w:line="240"/>
+        <w:ind w:right="0" w:left="0" w:firstLine="0"/>
+        <w:jc w:val="both"/>
+        <w:rPr>
+          <w:rFonts w:ascii="Liberation Serif" w:hAnsi="Liberation Serif" w:cs="Liberation Serif" w:eastAsia="Liberation Serif"/>
+          <w:color w:val="auto"/>
+          <w:spacing w:val="0"/>
+          <w:position w:val="0"/>
+          <w:sz w:val="24"/>
+          <w:shd w:fill="auto" w:val="clear"/>
+        </w:rPr>
+      </w:pPr>
+    </w:p>
+    <w:p>
+      <w:pPr>
+        <w:suppressAutoHyphens w:val="true"/>
+        <w:spacing w:before="0" w:after="0" w:line="240"/>
+        <w:ind w:right="0" w:left="0" w:firstLine="0"/>
+        <w:jc w:val="both"/>
+        <w:rPr>
+          <w:rFonts w:ascii="Liberation Serif" w:hAnsi="Liberation Serif" w:cs="Liberation Serif" w:eastAsia="Liberation Serif"/>
+          <w:color w:val="auto"/>
+          <w:spacing w:val="0"/>
+          <w:position w:val="0"/>
+          <w:sz w:val="24"/>
+          <w:shd w:fill="auto" w:val="clear"/>
+        </w:rPr>
+      </w:pPr>
+      <w:r>
+        <w:rPr>
+          <w:rFonts w:ascii="Liberation Serif" w:hAnsi="Liberation Serif" w:cs="Liberation Serif" w:eastAsia="Liberation Serif"/>
+          <w:color w:val="auto"/>
+          <w:spacing w:val="0"/>
+          <w:position w:val="0"/>
+          <w:sz w:val="24"/>
+          <w:shd w:fill="auto" w:val="clear"/>
+        </w:rPr>
+        <w:t xml:space="preserve">There is also the description of the relationships of the tables that can be described in the image below. It describes the relationships and where are the PK and FK keys in each table.</w:t>
+      </w:r>
+    </w:p>
+    <w:p>
+      <w:pPr>
+        <w:suppressAutoHyphens w:val="true"/>
+        <w:spacing w:before="0" w:after="0" w:line="240"/>
+        <w:ind w:right="0" w:left="0" w:firstLine="0"/>
+        <w:jc w:val="both"/>
+        <w:rPr>
+          <w:rFonts w:ascii="Liberation Serif" w:hAnsi="Liberation Serif" w:cs="Liberation Serif" w:eastAsia="Liberation Serif"/>
+          <w:color w:val="auto"/>
+          <w:spacing w:val="0"/>
+          <w:position w:val="0"/>
+          <w:sz w:val="24"/>
+          <w:shd w:fill="auto" w:val="clear"/>
+        </w:rPr>
+      </w:pPr>
+    </w:p>
+    <w:p>
+      <w:pPr>
+        <w:suppressAutoHyphens w:val="true"/>
+        <w:spacing w:before="0" w:after="0" w:line="240"/>
+        <w:ind w:right="0" w:left="0" w:firstLine="0"/>
+        <w:jc w:val="both"/>
+        <w:rPr>
+          <w:rFonts w:ascii="Liberation Serif" w:hAnsi="Liberation Serif" w:cs="Liberation Serif" w:eastAsia="Liberation Serif"/>
+          <w:color w:val="auto"/>
+          <w:spacing w:val="0"/>
+          <w:position w:val="0"/>
+          <w:sz w:val="24"/>
+          <w:shd w:fill="auto" w:val="clear"/>
+        </w:rPr>
+      </w:pPr>
+    </w:p>
+    <w:p>
+      <w:pPr>
+        <w:suppressAutoHyphens w:val="true"/>
+        <w:spacing w:before="0" w:after="0" w:line="240"/>
+        <w:ind w:right="0" w:left="0" w:firstLine="0"/>
+        <w:jc w:val="both"/>
+        <w:rPr>
+          <w:rFonts w:ascii="Liberation Serif" w:hAnsi="Liberation Serif" w:cs="Liberation Serif" w:eastAsia="Liberation Serif"/>
+          <w:color w:val="auto"/>
+          <w:spacing w:val="0"/>
+          <w:position w:val="0"/>
+          <w:sz w:val="24"/>
+          <w:shd w:fill="auto" w:val="clear"/>
+        </w:rPr>
+      </w:pPr>
+      <w:r>
+        <w:object w:dxaOrig="8303" w:dyaOrig="2543">
+          <v:rect xmlns:o="urn:schemas-microsoft-com:office:office" xmlns:v="urn:schemas-microsoft-com:vml" id="rectole0000000012" style="width:415.150000pt;height:127.150000pt" o:preferrelative="t" o:ole="">
+            <o:lock v:ext="edit"/>
+            <v:imagedata xmlns:r="http://schemas.openxmlformats.org/officeDocument/2006/relationships" r:id="docRId25" o:title=""/>
+          </v:rect>
+          <o:OLEObject xmlns:r="http://schemas.openxmlformats.org/officeDocument/2006/relationships" xmlns:o="urn:schemas-microsoft-com:office:office" Type="Embed" ProgID="StaticMetafile" DrawAspect="Content" ObjectID="0000000012" ShapeID="rectole0000000012" r:id="docRId24"/>
+        </w:object>
+      </w:r>
+    </w:p>
+    <w:p>
+      <w:pPr>
+        <w:suppressAutoHyphens w:val="true"/>
+        <w:spacing w:before="0" w:after="0" w:line="240"/>
+        <w:ind w:right="0" w:left="0" w:firstLine="0"/>
+        <w:jc w:val="both"/>
+        <w:rPr>
+          <w:rFonts w:ascii="Liberation Serif" w:hAnsi="Liberation Serif" w:cs="Liberation Serif" w:eastAsia="Liberation Serif"/>
+          <w:color w:val="auto"/>
+          <w:spacing w:val="0"/>
+          <w:position w:val="0"/>
+          <w:sz w:val="24"/>
+          <w:shd w:fill="auto" w:val="clear"/>
+        </w:rPr>
+      </w:pPr>
+    </w:p>
+    <w:p>
+      <w:pPr>
+        <w:suppressAutoHyphens w:val="true"/>
+        <w:spacing w:before="0" w:after="0" w:line="240"/>
+        <w:ind w:right="0" w:left="0" w:firstLine="0"/>
+        <w:jc w:val="both"/>
+        <w:rPr>
+          <w:rFonts w:ascii="Liberation Serif" w:hAnsi="Liberation Serif" w:cs="Liberation Serif" w:eastAsia="Liberation Serif"/>
+          <w:color w:val="auto"/>
+          <w:spacing w:val="0"/>
+          <w:position w:val="0"/>
+          <w:sz w:val="24"/>
+          <w:shd w:fill="auto" w:val="clear"/>
+        </w:rPr>
+      </w:pPr>
+    </w:p>
+    <w:p>
+      <w:pPr>
+        <w:suppressAutoHyphens w:val="true"/>
+        <w:spacing w:before="0" w:after="0" w:line="240"/>
+        <w:ind w:right="0" w:left="0" w:firstLine="0"/>
+        <w:jc w:val="both"/>
+        <w:rPr>
+          <w:rFonts w:ascii="Liberation Serif" w:hAnsi="Liberation Serif" w:cs="Liberation Serif" w:eastAsia="Liberation Serif"/>
+          <w:b/>
+          <w:color w:val="auto"/>
+          <w:spacing w:val="0"/>
+          <w:position w:val="0"/>
+          <w:sz w:val="24"/>
+          <w:shd w:fill="auto" w:val="clear"/>
+        </w:rPr>
+      </w:pPr>
+      <w:r>
+        <w:rPr>
+          <w:rFonts w:ascii="Liberation Serif" w:hAnsi="Liberation Serif" w:cs="Liberation Serif" w:eastAsia="Liberation Serif"/>
+          <w:b/>
+          <w:color w:val="auto"/>
+          <w:spacing w:val="0"/>
+          <w:position w:val="0"/>
+          <w:sz w:val="24"/>
+          <w:shd w:fill="auto" w:val="clear"/>
+        </w:rPr>
+        <w:t xml:space="preserve">Implementing Physical Model</w:t>
+      </w:r>
+    </w:p>
+    <w:p>
+      <w:pPr>
+        <w:suppressAutoHyphens w:val="true"/>
+        <w:spacing w:before="0" w:after="0" w:line="240"/>
+        <w:ind w:right="0" w:left="0" w:firstLine="0"/>
+        <w:jc w:val="both"/>
+        <w:rPr>
+          <w:rFonts w:ascii="Liberation Serif" w:hAnsi="Liberation Serif" w:cs="Liberation Serif" w:eastAsia="Liberation Serif"/>
+          <w:b/>
+          <w:color w:val="auto"/>
+          <w:spacing w:val="0"/>
+          <w:position w:val="0"/>
+          <w:sz w:val="24"/>
+          <w:shd w:fill="auto" w:val="clear"/>
+        </w:rPr>
+      </w:pPr>
+    </w:p>
+    <w:p>
+      <w:pPr>
+        <w:suppressAutoHyphens w:val="true"/>
+        <w:spacing w:before="0" w:after="0" w:line="240"/>
+        <w:ind w:right="0" w:left="0" w:firstLine="0"/>
+        <w:jc w:val="both"/>
+        <w:rPr>
+          <w:rFonts w:ascii="Liberation Serif" w:hAnsi="Liberation Serif" w:cs="Liberation Serif" w:eastAsia="Liberation Serif"/>
+          <w:color w:val="auto"/>
+          <w:spacing w:val="0"/>
+          <w:position w:val="0"/>
+          <w:sz w:val="24"/>
+          <w:shd w:fill="auto" w:val="clear"/>
+        </w:rPr>
+      </w:pPr>
+    </w:p>
+    <w:p>
+      <w:pPr>
+        <w:suppressAutoHyphens w:val="true"/>
+        <w:spacing w:before="0" w:after="0" w:line="240"/>
+        <w:ind w:right="0" w:left="0" w:firstLine="0"/>
+        <w:jc w:val="both"/>
+        <w:rPr>
+          <w:rFonts w:ascii="Liberation Serif" w:hAnsi="Liberation Serif" w:cs="Liberation Serif" w:eastAsia="Liberation Serif"/>
+          <w:color w:val="auto"/>
+          <w:spacing w:val="0"/>
+          <w:position w:val="0"/>
+          <w:sz w:val="24"/>
+          <w:shd w:fill="auto" w:val="clear"/>
+        </w:rPr>
+      </w:pPr>
+      <w:r>
+        <w:rPr>
+          <w:rFonts w:ascii="Liberation Serif" w:hAnsi="Liberation Serif" w:cs="Liberation Serif" w:eastAsia="Liberation Serif"/>
+          <w:color w:val="auto"/>
+          <w:spacing w:val="0"/>
+          <w:position w:val="0"/>
+          <w:sz w:val="24"/>
+          <w:shd w:fill="auto" w:val="clear"/>
+        </w:rPr>
+        <w:t xml:space="preserve">Implementation of the database model in one of the database management systems (DBMS) taught in the course: MySQL, SQL Server, Oracle and PostgreSQL. The chosen one was Oracle, but the process is similar for others DBMS.</w:t>
+      </w:r>
+    </w:p>
+    <w:p>
+      <w:pPr>
+        <w:suppressAutoHyphens w:val="true"/>
+        <w:spacing w:before="0" w:after="0" w:line="240"/>
+        <w:ind w:right="0" w:left="0" w:firstLine="0"/>
+        <w:jc w:val="both"/>
+        <w:rPr>
+          <w:rFonts w:ascii="Liberation Serif" w:hAnsi="Liberation Serif" w:cs="Liberation Serif" w:eastAsia="Liberation Serif"/>
+          <w:color w:val="auto"/>
+          <w:spacing w:val="0"/>
+          <w:position w:val="0"/>
+          <w:sz w:val="24"/>
+          <w:shd w:fill="auto" w:val="clear"/>
+        </w:rPr>
+      </w:pPr>
+    </w:p>
+    <w:p>
+      <w:pPr>
+        <w:suppressAutoHyphens w:val="true"/>
+        <w:spacing w:before="0" w:after="0" w:line="240"/>
+        <w:ind w:right="0" w:left="0" w:firstLine="0"/>
+        <w:jc w:val="both"/>
+        <w:rPr>
+          <w:rFonts w:ascii="Liberation Serif" w:hAnsi="Liberation Serif" w:cs="Liberation Serif" w:eastAsia="Liberation Serif"/>
+          <w:color w:val="auto"/>
+          <w:spacing w:val="0"/>
+          <w:position w:val="0"/>
+          <w:sz w:val="24"/>
+          <w:shd w:fill="auto" w:val="clear"/>
+        </w:rPr>
+      </w:pPr>
+    </w:p>
+    <w:p>
+      <w:pPr>
+        <w:suppressAutoHyphens w:val="true"/>
+        <w:spacing w:before="0" w:after="0" w:line="240"/>
+        <w:ind w:right="0" w:left="0" w:firstLine="0"/>
+        <w:jc w:val="both"/>
+        <w:rPr>
+          <w:rFonts w:ascii="Liberation Serif" w:hAnsi="Liberation Serif" w:cs="Liberation Serif" w:eastAsia="Liberation Serif"/>
+          <w:color w:val="auto"/>
+          <w:spacing w:val="0"/>
+          <w:position w:val="0"/>
+          <w:sz w:val="24"/>
+          <w:shd w:fill="auto" w:val="clear"/>
+        </w:rPr>
+      </w:pPr>
+    </w:p>
+    <w:p>
+      <w:pPr>
+        <w:suppressAutoHyphens w:val="true"/>
+        <w:spacing w:before="0" w:after="0" w:line="240"/>
+        <w:ind w:right="0" w:left="0" w:firstLine="0"/>
+        <w:jc w:val="both"/>
+        <w:rPr>
+          <w:rFonts w:ascii="Liberation Serif" w:hAnsi="Liberation Serif" w:cs="Liberation Serif" w:eastAsia="Liberation Serif"/>
+          <w:color w:val="auto"/>
+          <w:spacing w:val="0"/>
+          <w:position w:val="0"/>
+          <w:sz w:val="24"/>
+          <w:shd w:fill="auto" w:val="clear"/>
+        </w:rPr>
+      </w:pPr>
+    </w:p>
+    <w:p>
+      <w:pPr>
+        <w:suppressAutoHyphens w:val="true"/>
+        <w:spacing w:before="0" w:after="0" w:line="240"/>
+        <w:ind w:right="0" w:left="0" w:firstLine="0"/>
+        <w:jc w:val="both"/>
+        <w:rPr>
+          <w:rFonts w:ascii="Liberation Serif" w:hAnsi="Liberation Serif" w:cs="Liberation Serif" w:eastAsia="Liberation Serif"/>
+          <w:color w:val="auto"/>
+          <w:spacing w:val="0"/>
+          <w:position w:val="0"/>
+          <w:sz w:val="24"/>
+          <w:shd w:fill="auto" w:val="clear"/>
+        </w:rPr>
+      </w:pPr>
+    </w:p>
+    <w:p>
+      <w:pPr>
+        <w:suppressAutoHyphens w:val="true"/>
+        <w:spacing w:before="0" w:after="0" w:line="240"/>
+        <w:ind w:right="0" w:left="0" w:firstLine="0"/>
+        <w:jc w:val="both"/>
+        <w:rPr>
+          <w:rFonts w:ascii="Liberation Serif" w:hAnsi="Liberation Serif" w:cs="Liberation Serif" w:eastAsia="Liberation Serif"/>
+          <w:color w:val="auto"/>
+          <w:spacing w:val="0"/>
+          <w:position w:val="0"/>
+          <w:sz w:val="24"/>
+          <w:shd w:fill="auto" w:val="clear"/>
+        </w:rPr>
+      </w:pPr>
+    </w:p>
+    <w:p>
+      <w:pPr>
+        <w:suppressAutoHyphens w:val="true"/>
+        <w:spacing w:before="0" w:after="0" w:line="240"/>
+        <w:ind w:right="0" w:left="0" w:firstLine="0"/>
+        <w:jc w:val="both"/>
+        <w:rPr>
+          <w:rFonts w:ascii="Liberation Serif" w:hAnsi="Liberation Serif" w:cs="Liberation Serif" w:eastAsia="Liberation Serif"/>
+          <w:color w:val="auto"/>
+          <w:spacing w:val="0"/>
+          <w:position w:val="0"/>
+          <w:sz w:val="24"/>
+          <w:shd w:fill="auto" w:val="clear"/>
+        </w:rPr>
+      </w:pPr>
+    </w:p>
+    <w:p>
+      <w:pPr>
+        <w:suppressAutoHyphens w:val="true"/>
+        <w:spacing w:before="0" w:after="0" w:line="240"/>
+        <w:ind w:right="0" w:left="0" w:firstLine="0"/>
+        <w:jc w:val="both"/>
+        <w:rPr>
+          <w:rFonts w:ascii="Liberation Serif" w:hAnsi="Liberation Serif" w:cs="Liberation Serif" w:eastAsia="Liberation Serif"/>
+          <w:color w:val="auto"/>
+          <w:spacing w:val="0"/>
+          <w:position w:val="0"/>
+          <w:sz w:val="24"/>
+          <w:shd w:fill="auto" w:val="clear"/>
+        </w:rPr>
+      </w:pPr>
+    </w:p>
+    <w:p>
+      <w:pPr>
+        <w:suppressAutoHyphens w:val="true"/>
+        <w:spacing w:before="0" w:after="0" w:line="240"/>
+        <w:ind w:right="0" w:left="0" w:firstLine="0"/>
+        <w:jc w:val="both"/>
+        <w:rPr>
+          <w:rFonts w:ascii="Liberation Serif" w:hAnsi="Liberation Serif" w:cs="Liberation Serif" w:eastAsia="Liberation Serif"/>
+          <w:color w:val="auto"/>
+          <w:spacing w:val="0"/>
+          <w:position w:val="0"/>
+          <w:sz w:val="24"/>
+          <w:shd w:fill="auto" w:val="clear"/>
+        </w:rPr>
+      </w:pPr>
+    </w:p>
+    <w:p>
+      <w:pPr>
+        <w:suppressAutoHyphens w:val="true"/>
+        <w:spacing w:before="0" w:after="0" w:line="240"/>
+        <w:ind w:right="0" w:left="0" w:firstLine="0"/>
+        <w:jc w:val="both"/>
+        <w:rPr>
+          <w:rFonts w:ascii="Liberation Serif" w:hAnsi="Liberation Serif" w:cs="Liberation Serif" w:eastAsia="Liberation Serif"/>
+          <w:color w:val="auto"/>
+          <w:spacing w:val="0"/>
+          <w:position w:val="0"/>
+          <w:sz w:val="24"/>
+          <w:shd w:fill="auto" w:val="clear"/>
+        </w:rPr>
+      </w:pPr>
+    </w:p>
+    <w:p>
+      <w:pPr>
         <w:suppressAutoHyphens w:val="true"/>
         <w:spacing w:before="0" w:after="0" w:line="240"/>
         <w:ind w:right="0" w:left="0" w:firstLine="0"/>

</xml_diff>

<commit_message>
Add model in Oracle
</commit_message>
<xml_diff>
--- a/Project - Database Model and Development/Project Info.docx
+++ b/Project - Database Model and Development/Project Info.docx
@@ -693,8 +693,8 @@
         </w:rPr>
       </w:pPr>
       <w:r>
-        <w:object w:dxaOrig="8402" w:dyaOrig="4697">
-          <v:rect xmlns:o="urn:schemas-microsoft-com:office:office" xmlns:v="urn:schemas-microsoft-com:vml" id="rectole0000000000" style="width:420.100000pt;height:234.850000pt" o:preferrelative="t" o:ole="">
+        <w:object w:dxaOrig="8503" w:dyaOrig="4758">
+          <v:rect xmlns:o="urn:schemas-microsoft-com:office:office" xmlns:v="urn:schemas-microsoft-com:vml" id="rectole0000000000" style="width:425.150000pt;height:237.900000pt" o:preferrelative="t" o:ole="">
             <o:lock v:ext="edit"/>
             <v:imagedata xmlns:r="http://schemas.openxmlformats.org/officeDocument/2006/relationships" r:id="docRId1" o:title=""/>
           </v:rect>
@@ -1156,8 +1156,8 @@
         </w:rPr>
       </w:pPr>
       <w:r>
-        <w:object w:dxaOrig="8402" w:dyaOrig="3543">
-          <v:rect xmlns:o="urn:schemas-microsoft-com:office:office" xmlns:v="urn:schemas-microsoft-com:vml" id="rectole0000000001" style="width:420.100000pt;height:177.150000pt" o:preferrelative="t" o:ole="">
+        <w:object w:dxaOrig="8503" w:dyaOrig="3583">
+          <v:rect xmlns:o="urn:schemas-microsoft-com:office:office" xmlns:v="urn:schemas-microsoft-com:vml" id="rectole0000000001" style="width:425.150000pt;height:179.150000pt" o:preferrelative="t" o:ole="">
             <o:lock v:ext="edit"/>
             <v:imagedata xmlns:r="http://schemas.openxmlformats.org/officeDocument/2006/relationships" r:id="docRId3" o:title=""/>
           </v:rect>
@@ -1521,8 +1521,8 @@
         </w:rPr>
       </w:pPr>
       <w:r>
-        <w:object w:dxaOrig="8402" w:dyaOrig="3583">
-          <v:rect xmlns:o="urn:schemas-microsoft-com:office:office" xmlns:v="urn:schemas-microsoft-com:vml" id="rectole0000000002" style="width:420.100000pt;height:179.150000pt" o:preferrelative="t" o:ole="">
+        <w:object w:dxaOrig="8503" w:dyaOrig="3624">
+          <v:rect xmlns:o="urn:schemas-microsoft-com:office:office" xmlns:v="urn:schemas-microsoft-com:vml" id="rectole0000000002" style="width:425.150000pt;height:181.200000pt" o:preferrelative="t" o:ole="">
             <o:lock v:ext="edit"/>
             <v:imagedata xmlns:r="http://schemas.openxmlformats.org/officeDocument/2006/relationships" r:id="docRId5" o:title=""/>
           </v:rect>
@@ -1669,8 +1669,8 @@
         </w:rPr>
       </w:pPr>
       <w:r>
-        <w:object w:dxaOrig="8402" w:dyaOrig="3685">
-          <v:rect xmlns:o="urn:schemas-microsoft-com:office:office" xmlns:v="urn:schemas-microsoft-com:vml" id="rectole0000000003" style="width:420.100000pt;height:184.250000pt" o:preferrelative="t" o:ole="">
+        <w:object w:dxaOrig="8503" w:dyaOrig="3725">
+          <v:rect xmlns:o="urn:schemas-microsoft-com:office:office" xmlns:v="urn:schemas-microsoft-com:vml" id="rectole0000000003" style="width:425.150000pt;height:186.250000pt" o:preferrelative="t" o:ole="">
             <o:lock v:ext="edit"/>
             <v:imagedata xmlns:r="http://schemas.openxmlformats.org/officeDocument/2006/relationships" r:id="docRId7" o:title=""/>
           </v:rect>
@@ -1756,8 +1756,8 @@
         </w:rPr>
       </w:pPr>
       <w:r>
-        <w:object w:dxaOrig="8402" w:dyaOrig="2996">
-          <v:rect xmlns:o="urn:schemas-microsoft-com:office:office" xmlns:v="urn:schemas-microsoft-com:vml" id="rectole0000000004" style="width:420.100000pt;height:149.800000pt" o:preferrelative="t" o:ole="">
+        <w:object w:dxaOrig="8503" w:dyaOrig="3037">
+          <v:rect xmlns:o="urn:schemas-microsoft-com:office:office" xmlns:v="urn:schemas-microsoft-com:vml" id="rectole0000000004" style="width:425.150000pt;height:151.850000pt" o:preferrelative="t" o:ole="">
             <o:lock v:ext="edit"/>
             <v:imagedata xmlns:r="http://schemas.openxmlformats.org/officeDocument/2006/relationships" r:id="docRId9" o:title=""/>
           </v:rect>
@@ -2296,8 +2296,8 @@
         </w:rPr>
       </w:pPr>
       <w:r>
-        <w:object w:dxaOrig="8303" w:dyaOrig="2531">
-          <v:rect xmlns:o="urn:schemas-microsoft-com:office:office" xmlns:v="urn:schemas-microsoft-com:vml" id="rectole0000000005" style="width:415.150000pt;height:126.550000pt" o:preferrelative="t" o:ole="">
+        <w:object w:dxaOrig="8402" w:dyaOrig="2571">
+          <v:rect xmlns:o="urn:schemas-microsoft-com:office:office" xmlns:v="urn:schemas-microsoft-com:vml" id="rectole0000000005" style="width:420.100000pt;height:128.550000pt" o:preferrelative="t" o:ole="">
             <o:lock v:ext="edit"/>
             <v:imagedata xmlns:r="http://schemas.openxmlformats.org/officeDocument/2006/relationships" r:id="docRId11" o:title=""/>
           </v:rect>
@@ -2412,8 +2412,8 @@
         </w:rPr>
       </w:pPr>
       <w:r>
-        <w:object w:dxaOrig="8303" w:dyaOrig="1056">
-          <v:rect xmlns:o="urn:schemas-microsoft-com:office:office" xmlns:v="urn:schemas-microsoft-com:vml" id="rectole0000000006" style="width:415.150000pt;height:52.800000pt" o:preferrelative="t" o:ole="">
+        <w:object w:dxaOrig="8402" w:dyaOrig="1073">
+          <v:rect xmlns:o="urn:schemas-microsoft-com:office:office" xmlns:v="urn:schemas-microsoft-com:vml" id="rectole0000000006" style="width:420.100000pt;height:53.650000pt" o:preferrelative="t" o:ole="">
             <o:lock v:ext="edit"/>
             <v:imagedata xmlns:r="http://schemas.openxmlformats.org/officeDocument/2006/relationships" r:id="docRId13" o:title=""/>
           </v:rect>
@@ -2528,8 +2528,8 @@
         </w:rPr>
       </w:pPr>
       <w:r>
-        <w:object w:dxaOrig="8303" w:dyaOrig="1296">
-          <v:rect xmlns:o="urn:schemas-microsoft-com:office:office" xmlns:v="urn:schemas-microsoft-com:vml" id="rectole0000000007" style="width:415.150000pt;height:64.800000pt" o:preferrelative="t" o:ole="">
+        <w:object w:dxaOrig="8402" w:dyaOrig="1315">
+          <v:rect xmlns:o="urn:schemas-microsoft-com:office:office" xmlns:v="urn:schemas-microsoft-com:vml" id="rectole0000000007" style="width:420.100000pt;height:65.750000pt" o:preferrelative="t" o:ole="">
             <o:lock v:ext="edit"/>
             <v:imagedata xmlns:r="http://schemas.openxmlformats.org/officeDocument/2006/relationships" r:id="docRId15" o:title=""/>
           </v:rect>
@@ -2585,8 +2585,8 @@
         </w:rPr>
       </w:pPr>
       <w:r>
-        <w:object w:dxaOrig="8303" w:dyaOrig="1260">
-          <v:rect xmlns:o="urn:schemas-microsoft-com:office:office" xmlns:v="urn:schemas-microsoft-com:vml" id="rectole0000000008" style="width:415.150000pt;height:63.000000pt" o:preferrelative="t" o:ole="">
+        <w:object w:dxaOrig="8402" w:dyaOrig="1275">
+          <v:rect xmlns:o="urn:schemas-microsoft-com:office:office" xmlns:v="urn:schemas-microsoft-com:vml" id="rectole0000000008" style="width:420.100000pt;height:63.750000pt" o:preferrelative="t" o:ole="">
             <o:lock v:ext="edit"/>
             <v:imagedata xmlns:r="http://schemas.openxmlformats.org/officeDocument/2006/relationships" r:id="docRId17" o:title=""/>
           </v:rect>
@@ -2642,8 +2642,8 @@
         </w:rPr>
       </w:pPr>
       <w:r>
-        <w:object w:dxaOrig="8303" w:dyaOrig="852">
-          <v:rect xmlns:o="urn:schemas-microsoft-com:office:office" xmlns:v="urn:schemas-microsoft-com:vml" id="rectole0000000009" style="width:415.150000pt;height:42.600000pt" o:preferrelative="t" o:ole="">
+        <w:object w:dxaOrig="8402" w:dyaOrig="870">
+          <v:rect xmlns:o="urn:schemas-microsoft-com:office:office" xmlns:v="urn:schemas-microsoft-com:vml" id="rectole0000000009" style="width:420.100000pt;height:43.500000pt" o:preferrelative="t" o:ole="">
             <o:lock v:ext="edit"/>
             <v:imagedata xmlns:r="http://schemas.openxmlformats.org/officeDocument/2006/relationships" r:id="docRId19" o:title=""/>
           </v:rect>
@@ -2699,8 +2699,8 @@
         </w:rPr>
       </w:pPr>
       <w:r>
-        <w:object w:dxaOrig="8303" w:dyaOrig="1967">
-          <v:rect xmlns:o="urn:schemas-microsoft-com:office:office" xmlns:v="urn:schemas-microsoft-com:vml" id="rectole0000000010" style="width:415.150000pt;height:98.350000pt" o:preferrelative="t" o:ole="">
+        <w:object w:dxaOrig="8402" w:dyaOrig="1984">
+          <v:rect xmlns:o="urn:schemas-microsoft-com:office:office" xmlns:v="urn:schemas-microsoft-com:vml" id="rectole0000000010" style="width:420.100000pt;height:99.200000pt" o:preferrelative="t" o:ole="">
             <o:lock v:ext="edit"/>
             <v:imagedata xmlns:r="http://schemas.openxmlformats.org/officeDocument/2006/relationships" r:id="docRId21" o:title=""/>
           </v:rect>
@@ -2756,8 +2756,8 @@
         </w:rPr>
       </w:pPr>
       <w:r>
-        <w:object w:dxaOrig="8303" w:dyaOrig="2196">
-          <v:rect xmlns:o="urn:schemas-microsoft-com:office:office" xmlns:v="urn:schemas-microsoft-com:vml" id="rectole0000000011" style="width:415.150000pt;height:109.800000pt" o:preferrelative="t" o:ole="">
+        <w:object w:dxaOrig="8402" w:dyaOrig="2227">
+          <v:rect xmlns:o="urn:schemas-microsoft-com:office:office" xmlns:v="urn:schemas-microsoft-com:vml" id="rectole0000000011" style="width:420.100000pt;height:111.350000pt" o:preferrelative="t" o:ole="">
             <o:lock v:ext="edit"/>
             <v:imagedata xmlns:r="http://schemas.openxmlformats.org/officeDocument/2006/relationships" r:id="docRId23" o:title=""/>
           </v:rect>
@@ -2872,8 +2872,8 @@
         </w:rPr>
       </w:pPr>
       <w:r>
-        <w:object w:dxaOrig="8303" w:dyaOrig="2543">
-          <v:rect xmlns:o="urn:schemas-microsoft-com:office:office" xmlns:v="urn:schemas-microsoft-com:vml" id="rectole0000000012" style="width:415.150000pt;height:127.150000pt" o:preferrelative="t" o:ole="">
+        <w:object w:dxaOrig="8402" w:dyaOrig="2571">
+          <v:rect xmlns:o="urn:schemas-microsoft-com:office:office" xmlns:v="urn:schemas-microsoft-com:vml" id="rectole0000000012" style="width:420.100000pt;height:128.550000pt" o:preferrelative="t" o:ole="">
             <o:lock v:ext="edit"/>
             <v:imagedata xmlns:r="http://schemas.openxmlformats.org/officeDocument/2006/relationships" r:id="docRId25" o:title=""/>
           </v:rect>
@@ -2999,72 +2999,65 @@
           <w:sz w:val="24"/>
           <w:shd w:fill="auto" w:val="clear"/>
         </w:rPr>
-        <w:t xml:space="preserve">Implementation of the database model in one of the database management systems (DBMS) taught in the course: MySQL, SQL Server, Oracle and PostgreSQL. The chosen one was Oracle, but the process is similar for others DBMS.</w:t>
-      </w:r>
-    </w:p>
-    <w:p>
-      <w:pPr>
-        <w:suppressAutoHyphens w:val="true"/>
-        <w:spacing w:before="0" w:after="0" w:line="240"/>
-        <w:ind w:right="0" w:left="0" w:firstLine="0"/>
-        <w:jc w:val="both"/>
-        <w:rPr>
-          <w:rFonts w:ascii="Liberation Serif" w:hAnsi="Liberation Serif" w:cs="Liberation Serif" w:eastAsia="Liberation Serif"/>
-          <w:color w:val="auto"/>
-          <w:spacing w:val="0"/>
-          <w:position w:val="0"/>
-          <w:sz w:val="24"/>
-          <w:shd w:fill="auto" w:val="clear"/>
-        </w:rPr>
-      </w:pPr>
-    </w:p>
-    <w:p>
-      <w:pPr>
-        <w:suppressAutoHyphens w:val="true"/>
-        <w:spacing w:before="0" w:after="0" w:line="240"/>
-        <w:ind w:right="0" w:left="0" w:firstLine="0"/>
-        <w:jc w:val="both"/>
-        <w:rPr>
-          <w:rFonts w:ascii="Liberation Serif" w:hAnsi="Liberation Serif" w:cs="Liberation Serif" w:eastAsia="Liberation Serif"/>
-          <w:color w:val="auto"/>
-          <w:spacing w:val="0"/>
-          <w:position w:val="0"/>
-          <w:sz w:val="24"/>
-          <w:shd w:fill="auto" w:val="clear"/>
-        </w:rPr>
-      </w:pPr>
-    </w:p>
-    <w:p>
-      <w:pPr>
-        <w:suppressAutoHyphens w:val="true"/>
-        <w:spacing w:before="0" w:after="0" w:line="240"/>
-        <w:ind w:right="0" w:left="0" w:firstLine="0"/>
-        <w:jc w:val="both"/>
-        <w:rPr>
-          <w:rFonts w:ascii="Liberation Serif" w:hAnsi="Liberation Serif" w:cs="Liberation Serif" w:eastAsia="Liberation Serif"/>
-          <w:color w:val="auto"/>
-          <w:spacing w:val="0"/>
-          <w:position w:val="0"/>
-          <w:sz w:val="24"/>
-          <w:shd w:fill="auto" w:val="clear"/>
-        </w:rPr>
-      </w:pPr>
-    </w:p>
-    <w:p>
-      <w:pPr>
-        <w:suppressAutoHyphens w:val="true"/>
-        <w:spacing w:before="0" w:after="0" w:line="240"/>
-        <w:ind w:right="0" w:left="0" w:firstLine="0"/>
-        <w:jc w:val="both"/>
-        <w:rPr>
-          <w:rFonts w:ascii="Liberation Serif" w:hAnsi="Liberation Serif" w:cs="Liberation Serif" w:eastAsia="Liberation Serif"/>
-          <w:color w:val="auto"/>
-          <w:spacing w:val="0"/>
-          <w:position w:val="0"/>
-          <w:sz w:val="24"/>
-          <w:shd w:fill="auto" w:val="clear"/>
-        </w:rPr>
-      </w:pPr>
+        <w:t xml:space="preserve">Implementation of the database model in one of the database management systems (DBMS) taught in the course: MySQL, SQL Server, Oracle and PostgreSQL. The chosen one was Oracle, but the process is similar for others DBMS. The file with the statements to create tables, relationships, constraints, inserting data and testing database was named "Project - Database Model and Development.sql". The ERD produced in Oracle can be seem in the following image.</w:t>
+      </w:r>
+    </w:p>
+    <w:p>
+      <w:pPr>
+        <w:suppressAutoHyphens w:val="true"/>
+        <w:spacing w:before="0" w:after="0" w:line="240"/>
+        <w:ind w:right="0" w:left="0" w:firstLine="0"/>
+        <w:jc w:val="both"/>
+        <w:rPr>
+          <w:rFonts w:ascii="Liberation Serif" w:hAnsi="Liberation Serif" w:cs="Liberation Serif" w:eastAsia="Liberation Serif"/>
+          <w:color w:val="auto"/>
+          <w:spacing w:val="0"/>
+          <w:position w:val="0"/>
+          <w:sz w:val="24"/>
+          <w:shd w:fill="auto" w:val="clear"/>
+        </w:rPr>
+      </w:pPr>
+    </w:p>
+    <w:p>
+      <w:pPr>
+        <w:suppressAutoHyphens w:val="true"/>
+        <w:spacing w:before="0" w:after="0" w:line="240"/>
+        <w:ind w:right="0" w:left="0" w:firstLine="0"/>
+        <w:jc w:val="both"/>
+        <w:rPr>
+          <w:rFonts w:ascii="Liberation Serif" w:hAnsi="Liberation Serif" w:cs="Liberation Serif" w:eastAsia="Liberation Serif"/>
+          <w:color w:val="auto"/>
+          <w:spacing w:val="0"/>
+          <w:position w:val="0"/>
+          <w:sz w:val="24"/>
+          <w:shd w:fill="auto" w:val="clear"/>
+        </w:rPr>
+      </w:pPr>
+    </w:p>
+    <w:p>
+      <w:pPr>
+        <w:suppressAutoHyphens w:val="true"/>
+        <w:spacing w:before="0" w:after="0" w:line="240"/>
+        <w:ind w:right="0" w:left="0" w:firstLine="0"/>
+        <w:jc w:val="both"/>
+        <w:rPr>
+          <w:rFonts w:ascii="Liberation Serif" w:hAnsi="Liberation Serif" w:cs="Liberation Serif" w:eastAsia="Liberation Serif"/>
+          <w:color w:val="auto"/>
+          <w:spacing w:val="0"/>
+          <w:position w:val="0"/>
+          <w:sz w:val="24"/>
+          <w:shd w:fill="auto" w:val="clear"/>
+        </w:rPr>
+      </w:pPr>
+      <w:r>
+        <w:object w:dxaOrig="8303" w:dyaOrig="2664">
+          <v:rect xmlns:o="urn:schemas-microsoft-com:office:office" xmlns:v="urn:schemas-microsoft-com:vml" id="rectole0000000013" style="width:415.150000pt;height:133.200000pt" o:preferrelative="t" o:ole="">
+            <o:lock v:ext="edit"/>
+            <v:imagedata xmlns:r="http://schemas.openxmlformats.org/officeDocument/2006/relationships" r:id="docRId27" o:title=""/>
+          </v:rect>
+          <o:OLEObject xmlns:r="http://schemas.openxmlformats.org/officeDocument/2006/relationships" xmlns:o="urn:schemas-microsoft-com:office:office" Type="Embed" ProgID="StaticMetafile" DrawAspect="Content" ObjectID="0000000013" ShapeID="rectole0000000013" r:id="docRId26"/>
+        </w:object>
+      </w:r>
     </w:p>
     <w:p>
       <w:pPr>

</xml_diff>